<commit_message>
Complete the report and dictionary
</commit_message>
<xml_diff>
--- a/CFF Design Report.docx
+++ b/CFF Design Report.docx
@@ -22,6 +22,7 @@
           <w:r>
             <w:rPr>
               <w:noProof/>
+              <w:lang w:val="en-NZ" w:eastAsia="zh-CN"/>
             </w:rPr>
             <mc:AlternateContent>
               <mc:Choice Requires="wpg">
@@ -3600,17 +3601,18 @@
           <w:r>
             <w:rPr>
               <w:noProof/>
+              <w:lang w:eastAsia="zh-CN"/>
             </w:rPr>
             <mc:AlternateContent>
               <mc:Choice Requires="wps">
                 <w:drawing>
-                  <wp:anchor distT="0" distB="0" distL="114300" distR="114300" simplePos="0" relativeHeight="251661312" behindDoc="0" locked="0" layoutInCell="1" allowOverlap="1" wp14:anchorId="749E6F32" wp14:editId="4DC5A68D">
+                  <wp:anchor distT="0" distB="0" distL="114300" distR="114300" simplePos="0" relativeHeight="251661312" behindDoc="0" locked="0" layoutInCell="1" allowOverlap="1" wp14:anchorId="749E6F32" wp14:editId="59FC820E">
                     <wp:simplePos x="0" y="0"/>
                     <wp:positionH relativeFrom="page">
-                      <wp:posOffset>2263140</wp:posOffset>
+                      <wp:posOffset>2644140</wp:posOffset>
                     </wp:positionH>
                     <wp:positionV relativeFrom="page">
-                      <wp:posOffset>8351343</wp:posOffset>
+                      <wp:posOffset>8350885</wp:posOffset>
                     </wp:positionV>
                     <wp:extent cx="3657600" cy="365760"/>
                     <wp:effectExtent l="0" t="0" r="0" b="0"/>
@@ -3656,7 +3658,7 @@
                                   <w:pStyle w:val="NoSpacing"/>
                                   <w:rPr>
                                     <w:color w:val="4472C4" w:themeColor="accent1"/>
-                                    <w:sz w:val="72"/>
+                                    <w:sz w:val="56"/>
                                     <w:szCs w:val="26"/>
                                   </w:rPr>
                                 </w:pPr>
@@ -3664,7 +3666,7 @@
                                   <w:sdtPr>
                                     <w:rPr>
                                       <w:color w:val="4472C4" w:themeColor="accent1"/>
-                                      <w:sz w:val="72"/>
+                                      <w:sz w:val="56"/>
                                       <w:szCs w:val="26"/>
                                     </w:rPr>
                                     <w:alias w:val="Author"/>
@@ -3678,7 +3680,7 @@
                                     <w:r>
                                       <w:rPr>
                                         <w:color w:val="4472C4" w:themeColor="accent1"/>
-                                        <w:sz w:val="72"/>
+                                        <w:sz w:val="56"/>
                                         <w:szCs w:val="26"/>
                                       </w:rPr>
                                       <w:t>Yu-Hong, Jhuo</w:t>
@@ -3750,7 +3752,7 @@
                     <v:stroke joinstyle="miter"/>
                     <v:path gradientshapeok="t" o:connecttype="rect"/>
                   </v:shapetype>
-                  <v:shape id="Text Box 33" o:spid="_x0000_s1055" type="#_x0000_t202" style="position:absolute;margin-left:178.2pt;margin-top:657.6pt;width:4in;height:28.8pt;z-index:251661312;visibility:visible;mso-wrap-style:square;mso-width-percent:450;mso-height-percent:0;mso-wrap-distance-left:9pt;mso-wrap-distance-top:0;mso-wrap-distance-right:9pt;mso-wrap-distance-bottom:0;mso-position-horizontal:absolute;mso-position-horizontal-relative:page;mso-position-vertical:absolute;mso-position-vertical-relative:page;mso-width-percent:450;mso-height-percent:0;mso-width-relative:page;mso-height-relative:margin;v-text-anchor:bottom" o:gfxdata="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" filled="f" stroked="f" strokeweight=".5pt">
+                  <v:shape id="Text Box 33" o:spid="_x0000_s1055" type="#_x0000_t202" style="position:absolute;margin-left:208.2pt;margin-top:657.55pt;width:4in;height:28.8pt;z-index:251661312;visibility:visible;mso-wrap-style:square;mso-width-percent:450;mso-height-percent:0;mso-wrap-distance-left:9pt;mso-wrap-distance-top:0;mso-wrap-distance-right:9pt;mso-wrap-distance-bottom:0;mso-position-horizontal:absolute;mso-position-horizontal-relative:page;mso-position-vertical:absolute;mso-position-vertical-relative:page;mso-width-percent:450;mso-height-percent:0;mso-width-relative:page;mso-height-relative:margin;v-text-anchor:bottom" o:gfxdata="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" filled="f" stroked="f" strokeweight=".5pt">
                     <v:textbox style="mso-fit-shape-to-text:t" inset="0,0,0,0">
                       <w:txbxContent>
                         <w:p>
@@ -3758,7 +3760,7 @@
                             <w:pStyle w:val="NoSpacing"/>
                             <w:rPr>
                               <w:color w:val="4472C4" w:themeColor="accent1"/>
-                              <w:sz w:val="72"/>
+                              <w:sz w:val="56"/>
                               <w:szCs w:val="26"/>
                             </w:rPr>
                           </w:pPr>
@@ -3766,7 +3768,7 @@
                             <w:sdtPr>
                               <w:rPr>
                                 <w:color w:val="4472C4" w:themeColor="accent1"/>
-                                <w:sz w:val="72"/>
+                                <w:sz w:val="56"/>
                                 <w:szCs w:val="26"/>
                               </w:rPr>
                               <w:alias w:val="Author"/>
@@ -3775,11 +3777,12 @@
                               <w:dataBinding w:prefixMappings="xmlns:ns0='http://purl.org/dc/elements/1.1/' xmlns:ns1='http://schemas.openxmlformats.org/package/2006/metadata/core-properties' " w:xpath="/ns1:coreProperties[1]/ns0:creator[1]" w:storeItemID="{6C3C8BC8-F283-45AE-878A-BAB7291924A1}"/>
                               <w:text/>
                             </w:sdtPr>
+                            <w:sdtEndPr/>
                             <w:sdtContent>
                               <w:r>
                                 <w:rPr>
                                   <w:color w:val="4472C4" w:themeColor="accent1"/>
-                                  <w:sz w:val="72"/>
+                                  <w:sz w:val="56"/>
                                   <w:szCs w:val="26"/>
                                 </w:rPr>
                                 <w:t>Yu-Hong, Jhuo</w:t>
@@ -3807,13 +3810,11 @@
                               <w:alias w:val="Company"/>
                               <w:tag w:val=""/>
                               <w:id w:val="1558814826"/>
-                              <w:placeholder>
-                                <w:docPart w:val="3F8FAE3133F64767B515C144D4458992"/>
-                              </w:placeholder>
                               <w:showingPlcHdr/>
                               <w:dataBinding w:prefixMappings="xmlns:ns0='http://schemas.openxmlformats.org/officeDocument/2006/extended-properties' " w:xpath="/ns0:Properties[1]/ns0:Company[1]" w:storeItemID="{6668398D-A668-4E3E-A5EB-62B293D839F1}"/>
                               <w:text/>
                             </w:sdtPr>
+                            <w:sdtEndPr/>
                             <w:sdtContent>
                               <w:r>
                                 <w:rPr>
@@ -3838,6 +3839,7 @@
           <w:r>
             <w:rPr>
               <w:noProof/>
+              <w:lang w:eastAsia="zh-CN"/>
             </w:rPr>
             <mc:AlternateContent>
               <mc:Choice Requires="wps">
@@ -3968,27 +3970,7 @@
                                         <w:sz w:val="44"/>
                                         <w:szCs w:val="36"/>
                                       </w:rPr>
-                                      <w:t xml:space="preserve">Computing </w:t>
-                                    </w:r>
-                                    <w:proofErr w:type="gramStart"/>
-                                    <w:r>
-                                      <w:rPr>
-                                        <w:rFonts w:ascii="Aharoni" w:hAnsi="Aharoni" w:cs="Aharoni" w:hint="cs"/>
-                                        <w:color w:val="404040" w:themeColor="text1" w:themeTint="BF"/>
-                                        <w:sz w:val="44"/>
-                                        <w:szCs w:val="36"/>
-                                      </w:rPr>
-                                      <w:t>For</w:t>
-                                    </w:r>
-                                    <w:proofErr w:type="gramEnd"/>
-                                    <w:r>
-                                      <w:rPr>
-                                        <w:rFonts w:ascii="Aharoni" w:hAnsi="Aharoni" w:cs="Aharoni" w:hint="cs"/>
-                                        <w:color w:val="404040" w:themeColor="text1" w:themeTint="BF"/>
-                                        <w:sz w:val="44"/>
-                                        <w:szCs w:val="36"/>
-                                      </w:rPr>
-                                      <w:t xml:space="preserve"> Free</w:t>
+                                      <w:t>Computing For Free</w:t>
                                     </w:r>
                                   </w:sdtContent>
                                 </w:sdt>
@@ -4138,8 +4120,6 @@
             <w:br w:type="page"/>
           </w:r>
         </w:p>
-        <w:bookmarkStart w:id="0" w:name="_GoBack" w:displacedByCustomXml="next"/>
-        <w:bookmarkEnd w:id="0" w:displacedByCustomXml="next"/>
       </w:sdtContent>
     </w:sdt>
     <w:sdt>
@@ -4181,6 +4161,7 @@
             </w:tabs>
             <w:rPr>
               <w:noProof/>
+              <w:lang w:eastAsia="zh-CN"/>
             </w:rPr>
           </w:pPr>
           <w:r>
@@ -4207,7 +4188,7 @@
             </w:rPr>
             <w:fldChar w:fldCharType="separate"/>
           </w:r>
-          <w:hyperlink w:anchor="_Toc522473487" w:history="1">
+          <w:hyperlink w:anchor="_Toc522793412" w:history="1">
             <w:r>
               <w:rPr>
                 <w:rStyle w:val="Hyperlink"/>
@@ -4234,7 +4215,7 @@
                 <w:noProof/>
                 <w:webHidden/>
               </w:rPr>
-              <w:instrText xml:space="preserve"> PAGEREF _Toc522473487 \h </w:instrText>
+              <w:instrText xml:space="preserve"> PAGEREF _Toc522793412 \h </w:instrText>
             </w:r>
             <w:r>
               <w:rPr>
@@ -4273,15 +4254,16 @@
             </w:tabs>
             <w:rPr>
               <w:noProof/>
+              <w:lang w:eastAsia="zh-CN"/>
             </w:rPr>
           </w:pPr>
-          <w:hyperlink w:anchor="_Toc522473488" w:history="1">
+          <w:hyperlink w:anchor="_Toc522793413" w:history="1">
             <w:r>
               <w:rPr>
                 <w:rStyle w:val="Hyperlink"/>
                 <w:noProof/>
               </w:rPr>
-              <w:t>Rule of business</w:t>
+              <w:t>Version Control</w:t>
             </w:r>
             <w:r>
               <w:rPr>
@@ -4302,7 +4284,7 @@
                 <w:noProof/>
                 <w:webHidden/>
               </w:rPr>
-              <w:instrText xml:space="preserve"> PAGEREF _Toc522473488 \h </w:instrText>
+              <w:instrText xml:space="preserve"> PAGEREF _Toc522793413 \h </w:instrText>
             </w:r>
             <w:r>
               <w:rPr>
@@ -4341,9 +4323,10 @@
             </w:tabs>
             <w:rPr>
               <w:noProof/>
+              <w:lang w:eastAsia="zh-CN"/>
             </w:rPr>
           </w:pPr>
-          <w:hyperlink w:anchor="_Toc522473489" w:history="1">
+          <w:hyperlink w:anchor="_Toc522793414" w:history="1">
             <w:r>
               <w:rPr>
                 <w:rStyle w:val="Hyperlink"/>
@@ -4370,7 +4353,7 @@
                 <w:noProof/>
                 <w:webHidden/>
               </w:rPr>
-              <w:instrText xml:space="preserve"> PAGEREF _Toc522473489 \h </w:instrText>
+              <w:instrText xml:space="preserve"> PAGEREF _Toc522793414 \h </w:instrText>
             </w:r>
             <w:r>
               <w:rPr>
@@ -4409,9 +4392,10 @@
             </w:tabs>
             <w:rPr>
               <w:noProof/>
+              <w:lang w:eastAsia="zh-CN"/>
             </w:rPr>
           </w:pPr>
-          <w:hyperlink w:anchor="_Toc522473490" w:history="1">
+          <w:hyperlink w:anchor="_Toc522793415" w:history="1">
             <w:r>
               <w:rPr>
                 <w:rStyle w:val="Hyperlink"/>
@@ -4438,7 +4422,7 @@
                 <w:noProof/>
                 <w:webHidden/>
               </w:rPr>
-              <w:instrText xml:space="preserve"> PAGEREF _Toc522473490 \h </w:instrText>
+              <w:instrText xml:space="preserve"> PAGEREF _Toc522793415 \h </w:instrText>
             </w:r>
             <w:r>
               <w:rPr>
@@ -4477,9 +4461,10 @@
             </w:tabs>
             <w:rPr>
               <w:noProof/>
+              <w:lang w:eastAsia="zh-CN"/>
             </w:rPr>
           </w:pPr>
-          <w:hyperlink w:anchor="_Toc522473491" w:history="1">
+          <w:hyperlink w:anchor="_Toc522793416" w:history="1">
             <w:r>
               <w:rPr>
                 <w:rStyle w:val="Hyperlink"/>
@@ -4506,7 +4491,7 @@
                 <w:noProof/>
                 <w:webHidden/>
               </w:rPr>
-              <w:instrText xml:space="preserve"> PAGEREF _Toc522473491 \h </w:instrText>
+              <w:instrText xml:space="preserve"> PAGEREF _Toc522793416 \h </w:instrText>
             </w:r>
             <w:r>
               <w:rPr>
@@ -4545,9 +4530,10 @@
             </w:tabs>
             <w:rPr>
               <w:noProof/>
+              <w:lang w:eastAsia="zh-CN"/>
             </w:rPr>
           </w:pPr>
-          <w:hyperlink w:anchor="_Toc522473492" w:history="1">
+          <w:hyperlink w:anchor="_Toc522793417" w:history="1">
             <w:r>
               <w:rPr>
                 <w:rStyle w:val="Hyperlink"/>
@@ -4574,7 +4560,7 @@
                 <w:noProof/>
                 <w:webHidden/>
               </w:rPr>
-              <w:instrText xml:space="preserve"> PAGEREF _Toc522473492 \h </w:instrText>
+              <w:instrText xml:space="preserve"> PAGEREF _Toc522793417 \h </w:instrText>
             </w:r>
             <w:r>
               <w:rPr>
@@ -4613,9 +4599,10 @@
             </w:tabs>
             <w:rPr>
               <w:noProof/>
+              <w:lang w:eastAsia="zh-CN"/>
             </w:rPr>
           </w:pPr>
-          <w:hyperlink w:anchor="_Toc522473493" w:history="1">
+          <w:hyperlink w:anchor="_Toc522793418" w:history="1">
             <w:r>
               <w:rPr>
                 <w:rStyle w:val="Hyperlink"/>
@@ -4642,7 +4629,7 @@
                 <w:noProof/>
                 <w:webHidden/>
               </w:rPr>
-              <w:instrText xml:space="preserve"> PAGEREF _Toc522473493 \h </w:instrText>
+              <w:instrText xml:space="preserve"> PAGEREF _Toc522793418 \h </w:instrText>
             </w:r>
             <w:r>
               <w:rPr>
@@ -4681,9 +4668,10 @@
             </w:tabs>
             <w:rPr>
               <w:noProof/>
+              <w:lang w:eastAsia="zh-CN"/>
             </w:rPr>
           </w:pPr>
-          <w:hyperlink w:anchor="_Toc522473494" w:history="1">
+          <w:hyperlink w:anchor="_Toc522793419" w:history="1">
             <w:r>
               <w:rPr>
                 <w:rStyle w:val="Hyperlink"/>
@@ -4710,7 +4698,7 @@
                 <w:noProof/>
                 <w:webHidden/>
               </w:rPr>
-              <w:instrText xml:space="preserve"> PAGEREF _Toc522473494 \h </w:instrText>
+              <w:instrText xml:space="preserve"> PAGEREF _Toc522793419 \h </w:instrText>
             </w:r>
             <w:r>
               <w:rPr>
@@ -4749,9 +4737,10 @@
             </w:tabs>
             <w:rPr>
               <w:noProof/>
+              <w:lang w:eastAsia="zh-CN"/>
             </w:rPr>
           </w:pPr>
-          <w:hyperlink w:anchor="_Toc522473495" w:history="1">
+          <w:hyperlink w:anchor="_Toc522793420" w:history="1">
             <w:r>
               <w:rPr>
                 <w:rStyle w:val="Hyperlink"/>
@@ -4778,7 +4767,7 @@
                 <w:noProof/>
                 <w:webHidden/>
               </w:rPr>
-              <w:instrText xml:space="preserve"> PAGEREF _Toc522473495 \h </w:instrText>
+              <w:instrText xml:space="preserve"> PAGEREF _Toc522793420 \h </w:instrText>
             </w:r>
             <w:r>
               <w:rPr>
@@ -4817,9 +4806,10 @@
             </w:tabs>
             <w:rPr>
               <w:noProof/>
+              <w:lang w:eastAsia="zh-CN"/>
             </w:rPr>
           </w:pPr>
-          <w:hyperlink w:anchor="_Toc522473496" w:history="1">
+          <w:hyperlink w:anchor="_Toc522793421" w:history="1">
             <w:r>
               <w:rPr>
                 <w:rStyle w:val="Hyperlink"/>
@@ -4846,7 +4836,7 @@
                 <w:noProof/>
                 <w:webHidden/>
               </w:rPr>
-              <w:instrText xml:space="preserve"> PAGEREF _Toc522473496 \h </w:instrText>
+              <w:instrText xml:space="preserve"> PAGEREF _Toc522793421 \h </w:instrText>
             </w:r>
             <w:r>
               <w:rPr>
@@ -4885,9 +4875,10 @@
             </w:tabs>
             <w:rPr>
               <w:noProof/>
+              <w:lang w:eastAsia="zh-CN"/>
             </w:rPr>
           </w:pPr>
-          <w:hyperlink w:anchor="_Toc522473497" w:history="1">
+          <w:hyperlink w:anchor="_Toc522793422" w:history="1">
             <w:r>
               <w:rPr>
                 <w:rStyle w:val="Hyperlink"/>
@@ -4914,7 +4905,7 @@
                 <w:noProof/>
                 <w:webHidden/>
               </w:rPr>
-              <w:instrText xml:space="preserve"> PAGEREF _Toc522473497 \h </w:instrText>
+              <w:instrText xml:space="preserve"> PAGEREF _Toc522793422 \h </w:instrText>
             </w:r>
             <w:r>
               <w:rPr>
@@ -4953,9 +4944,10 @@
             </w:tabs>
             <w:rPr>
               <w:noProof/>
+              <w:lang w:eastAsia="zh-CN"/>
             </w:rPr>
           </w:pPr>
-          <w:hyperlink w:anchor="_Toc522473498" w:history="1">
+          <w:hyperlink w:anchor="_Toc522793423" w:history="1">
             <w:r>
               <w:rPr>
                 <w:rStyle w:val="Hyperlink"/>
@@ -4982,7 +4974,7 @@
                 <w:noProof/>
                 <w:webHidden/>
               </w:rPr>
-              <w:instrText xml:space="preserve"> PAGEREF _Toc522473498 \h </w:instrText>
+              <w:instrText xml:space="preserve"> PAGEREF _Toc522793423 \h </w:instrText>
             </w:r>
             <w:r>
               <w:rPr>
@@ -5048,12 +5040,12 @@
       <w:pPr>
         <w:pStyle w:val="Heading1"/>
       </w:pPr>
-      <w:bookmarkStart w:id="1" w:name="_Toc522473487"/>
+      <w:bookmarkStart w:id="0" w:name="_Toc522793412"/>
       <w:r>
         <w:lastRenderedPageBreak/>
         <w:t>Goal</w:t>
       </w:r>
-      <w:bookmarkEnd w:id="1"/>
+      <w:bookmarkEnd w:id="0"/>
     </w:p>
     <w:p>
       <w:r>
@@ -5064,11 +5056,69 @@
       <w:pPr>
         <w:pStyle w:val="Heading1"/>
       </w:pPr>
-      <w:bookmarkStart w:id="2" w:name="_Toc522473488"/>
-      <w:r>
-        <w:t>Rule of business</w:t>
+      <w:bookmarkStart w:id="1" w:name="_Toc522793413"/>
+      <w:r>
+        <w:t>Version Control</w:t>
+      </w:r>
+      <w:bookmarkEnd w:id="1"/>
+    </w:p>
+    <w:p>
+      <w:r>
+        <w:t>GitHub:</w:t>
+      </w:r>
+    </w:p>
+    <w:p>
+      <w:hyperlink r:id="rId9" w:history="1">
+        <w:r>
+          <w:rPr>
+            <w:rStyle w:val="Hyperlink"/>
+          </w:rPr>
+          <w:t>https://github.com/forestraindrip/BCPR203_Database_Management_Assignment</w:t>
+        </w:r>
+      </w:hyperlink>
+    </w:p>
+    <w:p>
+      <w:pPr>
+        <w:pStyle w:val="Heading1"/>
+      </w:pPr>
+      <w:bookmarkStart w:id="2" w:name="_Toc522793414"/>
+      <w:r>
+        <w:t>Normalisation</w:t>
       </w:r>
       <w:bookmarkEnd w:id="2"/>
+    </w:p>
+    <w:p>
+      <w:pPr>
+        <w:pStyle w:val="Heading2"/>
+      </w:pPr>
+      <w:bookmarkStart w:id="3" w:name="_Toc522793415"/>
+      <w:r>
+        <w:t>Column header</w:t>
+      </w:r>
+      <w:bookmarkEnd w:id="3"/>
+    </w:p>
+    <w:p>
+      <w:r>
+        <w:t>Following items are column headers from “</w:t>
+      </w:r>
+      <w:r>
+        <w:t>Basic fields for engag</w:t>
+      </w:r>
+      <w:r>
+        <w:t>e</w:t>
+      </w:r>
+      <w:r>
+        <w:t>ment spreadsheet</w:t>
+      </w:r>
+      <w:r>
+        <w:t>.</w:t>
+      </w:r>
+      <w:r>
+        <w:t>xlsx</w:t>
+      </w:r>
+      <w:r>
+        <w:t>” provided:</w:t>
+      </w:r>
     </w:p>
     <w:p>
       <w:pPr>
@@ -5079,7 +5129,10 @@
         </w:numPr>
       </w:pPr>
       <w:r>
-        <w:t xml:space="preserve">Students should be attending a minimum of two sessions per week, but they can attend as often as they can. </w:t>
+        <w:t>ID Number</w:t>
+      </w:r>
+      <w:r>
+        <w:tab/>
       </w:r>
     </w:p>
     <w:p>
@@ -5091,7 +5144,10 @@
         </w:numPr>
       </w:pPr>
       <w:r>
-        <w:t xml:space="preserve">Students cannot attend more than the allocated number of classes – unless by arrangement with the Team Leader. Provision needs to be made for Team Leaders to over-ride the maximum number of allocated sessions. </w:t>
+        <w:t>First Name</w:t>
+      </w:r>
+      <w:r>
+        <w:tab/>
       </w:r>
     </w:p>
     <w:p>
@@ -5103,7 +5159,10 @@
         </w:numPr>
       </w:pPr>
       <w:r>
-        <w:t xml:space="preserve">Students need to complete their course within the allocated number of weeks – unless by arrangement with the Team Leader. Provision needs to be made for Team Leaders to over-ride the maximum number of allocated sessions. </w:t>
+        <w:t>Last Name</w:t>
+      </w:r>
+      <w:r>
+        <w:tab/>
       </w:r>
     </w:p>
     <w:p>
@@ -5115,7 +5174,10 @@
         </w:numPr>
       </w:pPr>
       <w:r>
-        <w:t xml:space="preserve">Students can attend more than one branch. E.g. student X may attend Bishopdale on a Tuesday and Hornby on a Friday. </w:t>
+        <w:t>Course</w:t>
+      </w:r>
+      <w:r>
+        <w:tab/>
       </w:r>
     </w:p>
     <w:p>
@@ -5127,7 +5189,10 @@
         </w:numPr>
       </w:pPr>
       <w:r>
-        <w:t xml:space="preserve">Each class is two hours long and starts on the hour e.g. 10am to 12pm. If a student turns up late or leaves early this is still counted as one class. </w:t>
+        <w:t>PROG</w:t>
+      </w:r>
+      <w:r>
+        <w:tab/>
       </w:r>
     </w:p>
     <w:p>
@@ -5139,7 +5204,10 @@
         </w:numPr>
       </w:pPr>
       <w:r>
-        <w:t xml:space="preserve">Students can attend more than one session on one day. </w:t>
+        <w:t>Start Date</w:t>
+      </w:r>
+      <w:r>
+        <w:tab/>
       </w:r>
     </w:p>
     <w:p>
@@ -5151,7 +5219,10 @@
         </w:numPr>
       </w:pPr>
       <w:r>
-        <w:t xml:space="preserve">Students do turn up early to classes. Anyone attending 10 minutes before a class needs to be counted in the next class. </w:t>
+        <w:t>End Date</w:t>
+      </w:r>
+      <w:r>
+        <w:tab/>
       </w:r>
     </w:p>
     <w:p>
@@ -5163,52 +5234,10 @@
         </w:numPr>
       </w:pPr>
       <w:r>
-        <w:t>CFF students currently do not have Ara ID cards. In the ideal case they would be able to use their ID card. In the short term, they may need to be provided with an RFID tag/card that does not have their student ID number as the code number for the card.</w:t>
-      </w:r>
-    </w:p>
-    <w:p>
-      <w:pPr>
-        <w:pStyle w:val="Heading1"/>
-      </w:pPr>
-      <w:bookmarkStart w:id="3" w:name="_Toc522473489"/>
-      <w:r>
-        <w:t>Normalisation</w:t>
-      </w:r>
-      <w:bookmarkEnd w:id="3"/>
-    </w:p>
-    <w:p>
-      <w:pPr>
-        <w:pStyle w:val="Heading2"/>
-      </w:pPr>
-      <w:bookmarkStart w:id="4" w:name="_Toc522473490"/>
-      <w:r>
-        <w:t>Column header</w:t>
-      </w:r>
-      <w:bookmarkEnd w:id="4"/>
-    </w:p>
-    <w:p>
-      <w:r>
-        <w:t>Following items are column headers from “</w:t>
-      </w:r>
-      <w:r>
-        <w:t xml:space="preserve">Basic fields for </w:t>
-      </w:r>
-      <w:proofErr w:type="spellStart"/>
-      <w:r>
-        <w:t>engagment</w:t>
-      </w:r>
-      <w:proofErr w:type="spellEnd"/>
-      <w:r>
-        <w:t xml:space="preserve"> spreadsheet</w:t>
-      </w:r>
-      <w:r>
-        <w:t>.</w:t>
-      </w:r>
-      <w:r>
-        <w:t>xlsx</w:t>
-      </w:r>
-      <w:r>
-        <w:t>” provided:</w:t>
+        <w:t>Number of days attended</w:t>
+      </w:r>
+      <w:r>
+        <w:tab/>
       </w:r>
     </w:p>
     <w:p>
@@ -5220,7 +5249,7 @@
         </w:numPr>
       </w:pPr>
       <w:r>
-        <w:t>ID Number</w:t>
+        <w:t>Number of days</w:t>
       </w:r>
       <w:r>
         <w:tab/>
@@ -5235,7 +5264,7 @@
         </w:numPr>
       </w:pPr>
       <w:r>
-        <w:t>First Name</w:t>
+        <w:t>Withdrawal point</w:t>
       </w:r>
       <w:r>
         <w:tab/>
@@ -5250,7 +5279,7 @@
         </w:numPr>
       </w:pPr>
       <w:r>
-        <w:t>Last Name</w:t>
+        <w:t>Last Withdrawal Date</w:t>
       </w:r>
       <w:r>
         <w:tab/>
@@ -5265,7 +5294,7 @@
         </w:numPr>
       </w:pPr>
       <w:r>
-        <w:t>Course</w:t>
+        <w:t>Attended past last withdrawal date?</w:t>
       </w:r>
       <w:r>
         <w:tab/>
@@ -5280,7 +5309,7 @@
         </w:numPr>
       </w:pPr>
       <w:r>
-        <w:t>PROG</w:t>
+        <w:t>Date Last Attended</w:t>
       </w:r>
       <w:r>
         <w:tab/>
@@ -5295,7 +5324,7 @@
         </w:numPr>
       </w:pPr>
       <w:r>
-        <w:t>Start Date</w:t>
+        <w:t>Last Active Moodle</w:t>
       </w:r>
       <w:r>
         <w:tab/>
@@ -5310,7 +5339,7 @@
         </w:numPr>
       </w:pPr>
       <w:r>
-        <w:t>End Date</w:t>
+        <w:t>Future Bookings</w:t>
       </w:r>
       <w:r>
         <w:tab/>
@@ -5325,7 +5354,7 @@
         </w:numPr>
       </w:pPr>
       <w:r>
-        <w:t>Number of days attended</w:t>
+        <w:t>Weeks Left</w:t>
       </w:r>
       <w:r>
         <w:tab/>
@@ -5340,7 +5369,7 @@
         </w:numPr>
       </w:pPr>
       <w:r>
-        <w:t>Number of days</w:t>
+        <w:t>Completed</w:t>
       </w:r>
       <w:r>
         <w:tab/>
@@ -5355,7 +5384,7 @@
         </w:numPr>
       </w:pPr>
       <w:r>
-        <w:t>Withdrawal point</w:t>
+        <w:t>Notes</w:t>
       </w:r>
       <w:r>
         <w:tab/>
@@ -5370,126 +5399,6 @@
         </w:numPr>
       </w:pPr>
       <w:r>
-        <w:t>Last Withdrawal Date</w:t>
-      </w:r>
-      <w:r>
-        <w:tab/>
-      </w:r>
-    </w:p>
-    <w:p>
-      <w:pPr>
-        <w:pStyle w:val="ListParagraph"/>
-        <w:numPr>
-          <w:ilvl w:val="0"/>
-          <w:numId w:val="2"/>
-        </w:numPr>
-      </w:pPr>
-      <w:r>
-        <w:t>Attended past last withdrawal date?</w:t>
-      </w:r>
-      <w:r>
-        <w:tab/>
-      </w:r>
-    </w:p>
-    <w:p>
-      <w:pPr>
-        <w:pStyle w:val="ListParagraph"/>
-        <w:numPr>
-          <w:ilvl w:val="0"/>
-          <w:numId w:val="2"/>
-        </w:numPr>
-      </w:pPr>
-      <w:r>
-        <w:t>Date Last Attended</w:t>
-      </w:r>
-      <w:r>
-        <w:tab/>
-      </w:r>
-    </w:p>
-    <w:p>
-      <w:pPr>
-        <w:pStyle w:val="ListParagraph"/>
-        <w:numPr>
-          <w:ilvl w:val="0"/>
-          <w:numId w:val="2"/>
-        </w:numPr>
-      </w:pPr>
-      <w:r>
-        <w:t>Last Active Moodle</w:t>
-      </w:r>
-      <w:r>
-        <w:tab/>
-      </w:r>
-    </w:p>
-    <w:p>
-      <w:pPr>
-        <w:pStyle w:val="ListParagraph"/>
-        <w:numPr>
-          <w:ilvl w:val="0"/>
-          <w:numId w:val="2"/>
-        </w:numPr>
-      </w:pPr>
-      <w:r>
-        <w:t>Future Bookings</w:t>
-      </w:r>
-      <w:r>
-        <w:tab/>
-      </w:r>
-    </w:p>
-    <w:p>
-      <w:pPr>
-        <w:pStyle w:val="ListParagraph"/>
-        <w:numPr>
-          <w:ilvl w:val="0"/>
-          <w:numId w:val="2"/>
-        </w:numPr>
-      </w:pPr>
-      <w:r>
-        <w:t>Weeks Left</w:t>
-      </w:r>
-      <w:r>
-        <w:tab/>
-      </w:r>
-    </w:p>
-    <w:p>
-      <w:pPr>
-        <w:pStyle w:val="ListParagraph"/>
-        <w:numPr>
-          <w:ilvl w:val="0"/>
-          <w:numId w:val="2"/>
-        </w:numPr>
-      </w:pPr>
-      <w:r>
-        <w:t>Completed</w:t>
-      </w:r>
-      <w:r>
-        <w:tab/>
-      </w:r>
-    </w:p>
-    <w:p>
-      <w:pPr>
-        <w:pStyle w:val="ListParagraph"/>
-        <w:numPr>
-          <w:ilvl w:val="0"/>
-          <w:numId w:val="2"/>
-        </w:numPr>
-      </w:pPr>
-      <w:r>
-        <w:t>Notes</w:t>
-      </w:r>
-      <w:r>
-        <w:tab/>
-      </w:r>
-    </w:p>
-    <w:p>
-      <w:pPr>
-        <w:pStyle w:val="ListParagraph"/>
-        <w:numPr>
-          <w:ilvl w:val="0"/>
-          <w:numId w:val="2"/>
-        </w:numPr>
-      </w:pPr>
-      <w:r>
         <w:t>Monday, 8 January 2018 (</w:t>
       </w:r>
       <w:r>
@@ -5503,11 +5412,11 @@
       <w:pPr>
         <w:pStyle w:val="Heading2"/>
       </w:pPr>
-      <w:bookmarkStart w:id="5" w:name="_Toc522473491"/>
+      <w:bookmarkStart w:id="4" w:name="_Toc522793416"/>
       <w:r>
         <w:t>Pre-normalisation</w:t>
       </w:r>
-      <w:bookmarkEnd w:id="5"/>
+      <w:bookmarkEnd w:id="4"/>
     </w:p>
     <w:tbl>
       <w:tblPr>
@@ -5623,7 +5532,6 @@
     </w:p>
     <w:p>
       <w:r>
-        <w:lastRenderedPageBreak/>
         <w:t>Following column headers are removed because they are derived attributes or data from external data:</w:t>
       </w:r>
     </w:p>
@@ -5758,7 +5666,13 @@
         <w:t>Completed</w:t>
       </w:r>
       <w:r>
-        <w:t>” is kept, although it can be calculated by other attributes. However, there may have special cases of student enrolment which need to be manual examined and modified by the staff</w:t>
+        <w:t xml:space="preserve">” is kept, although it can be calculated by other attributes. However, there may </w:t>
+      </w:r>
+      <w:r>
+        <w:t>be</w:t>
+      </w:r>
+      <w:r>
+        <w:t xml:space="preserve"> special cases of student enrolment which need to be manual examined and modified by the staff</w:t>
       </w:r>
       <w:r>
         <w:t>s</w:t>
@@ -5769,6 +5683,7 @@
     </w:p>
     <w:p>
       <w:r>
+        <w:lastRenderedPageBreak/>
         <w:t>“</w:t>
       </w:r>
       <w:r>
@@ -5798,7 +5713,12 @@
         <w:t xml:space="preserve">and </w:t>
       </w:r>
       <w:r>
-        <w:t>put into a new table Attendance</w:t>
+        <w:t>put into a new table At</w:t>
+      </w:r>
+      <w:bookmarkStart w:id="5" w:name="_GoBack"/>
+      <w:bookmarkEnd w:id="5"/>
+      <w:r>
+        <w:t>tendance</w:t>
       </w:r>
       <w:r>
         <w:t xml:space="preserve"> </w:t>
@@ -5814,7 +5734,7 @@
       <w:pPr>
         <w:pStyle w:val="Heading2"/>
       </w:pPr>
-      <w:bookmarkStart w:id="6" w:name="_Toc522473492"/>
+      <w:bookmarkStart w:id="6" w:name="_Toc522793417"/>
       <w:r>
         <w:t>First normal form</w:t>
       </w:r>
@@ -5824,64 +5744,13 @@
       <w:r>
         <w:rPr>
           <w:noProof/>
+          <w:lang w:eastAsia="zh-CN"/>
         </w:rPr>
         <w:drawing>
           <wp:inline distT="0" distB="0" distL="0" distR="0" wp14:anchorId="31B69F21" wp14:editId="12555A04">
             <wp:extent cx="6349879" cy="1089660"/>
             <wp:effectExtent l="0" t="0" r="0" b="0"/>
             <wp:docPr id="1" name="Picture 1"/>
-            <wp:cNvGraphicFramePr>
-              <a:graphicFrameLocks xmlns:a="http://schemas.openxmlformats.org/drawingml/2006/main" noChangeAspect="1"/>
-            </wp:cNvGraphicFramePr>
-            <a:graphic xmlns:a="http://schemas.openxmlformats.org/drawingml/2006/main">
-              <a:graphicData uri="http://schemas.openxmlformats.org/drawingml/2006/picture">
-                <pic:pic xmlns:pic="http://schemas.openxmlformats.org/drawingml/2006/picture">
-                  <pic:nvPicPr>
-                    <pic:cNvPr id="1" name=""/>
-                    <pic:cNvPicPr/>
-                  </pic:nvPicPr>
-                  <pic:blipFill>
-                    <a:blip r:embed="rId9"/>
-                    <a:stretch>
-                      <a:fillRect/>
-                    </a:stretch>
-                  </pic:blipFill>
-                  <pic:spPr>
-                    <a:xfrm>
-                      <a:off x="0" y="0"/>
-                      <a:ext cx="6481201" cy="1112195"/>
-                    </a:xfrm>
-                    <a:prstGeom prst="rect">
-                      <a:avLst/>
-                    </a:prstGeom>
-                  </pic:spPr>
-                </pic:pic>
-              </a:graphicData>
-            </a:graphic>
-          </wp:inline>
-        </w:drawing>
-      </w:r>
-    </w:p>
-    <w:p>
-      <w:pPr>
-        <w:pStyle w:val="Heading2"/>
-      </w:pPr>
-      <w:bookmarkStart w:id="7" w:name="_Toc522473493"/>
-      <w:r>
-        <w:t>Second normal form</w:t>
-      </w:r>
-      <w:bookmarkEnd w:id="7"/>
-    </w:p>
-    <w:p>
-      <w:r>
-        <w:rPr>
-          <w:noProof/>
-        </w:rPr>
-        <w:drawing>
-          <wp:inline distT="0" distB="0" distL="0" distR="0" wp14:anchorId="1575E4C2" wp14:editId="17F44AFC">
-            <wp:extent cx="4137820" cy="2895600"/>
-            <wp:effectExtent l="0" t="0" r="0" b="0"/>
-            <wp:docPr id="2" name="Picture 2"/>
             <wp:cNvGraphicFramePr>
               <a:graphicFrameLocks xmlns:a="http://schemas.openxmlformats.org/drawingml/2006/main" noChangeAspect="1"/>
             </wp:cNvGraphicFramePr>
@@ -5901,7 +5770,7 @@
                   <pic:spPr>
                     <a:xfrm>
                       <a:off x="0" y="0"/>
-                      <a:ext cx="4208604" cy="2945134"/>
+                      <a:ext cx="6481201" cy="1112195"/>
                     </a:xfrm>
                     <a:prstGeom prst="rect">
                       <a:avLst/>
@@ -5914,46 +5783,27 @@
         </w:drawing>
       </w:r>
     </w:p>
-    <w:p/>
-    <w:p/>
-    <w:p/>
-    <w:p/>
-    <w:p/>
-    <w:p>
-      <w:pPr>
-        <w:tabs>
-          <w:tab w:val="left" w:pos="4416"/>
-          <w:tab w:val="left" w:pos="8340"/>
-        </w:tabs>
-      </w:pPr>
-      <w:r>
-        <w:tab/>
-      </w:r>
-      <w:r>
-        <w:tab/>
-      </w:r>
-    </w:p>
     <w:p>
       <w:pPr>
         <w:pStyle w:val="Heading2"/>
       </w:pPr>
-      <w:bookmarkStart w:id="8" w:name="_Toc522473494"/>
-      <w:r>
-        <w:lastRenderedPageBreak/>
-        <w:t>ERD</w:t>
-      </w:r>
-      <w:bookmarkEnd w:id="8"/>
+      <w:bookmarkStart w:id="7" w:name="_Toc522793418"/>
+      <w:r>
+        <w:t>Second normal form</w:t>
+      </w:r>
+      <w:bookmarkEnd w:id="7"/>
     </w:p>
     <w:p>
       <w:r>
         <w:rPr>
           <w:noProof/>
+          <w:lang w:eastAsia="zh-CN"/>
         </w:rPr>
         <w:drawing>
-          <wp:inline distT="0" distB="0" distL="0" distR="0" wp14:anchorId="3DB8D3A4" wp14:editId="1AD45EE6">
-            <wp:extent cx="3282462" cy="3532695"/>
+          <wp:inline distT="0" distB="0" distL="0" distR="0" wp14:anchorId="1575E4C2" wp14:editId="17F44AFC">
+            <wp:extent cx="4137820" cy="2895600"/>
             <wp:effectExtent l="0" t="0" r="0" b="0"/>
-            <wp:docPr id="3" name="Picture 3"/>
+            <wp:docPr id="2" name="Picture 2"/>
             <wp:cNvGraphicFramePr>
               <a:graphicFrameLocks xmlns:a="http://schemas.openxmlformats.org/drawingml/2006/main" noChangeAspect="1"/>
             </wp:cNvGraphicFramePr>
@@ -5973,6 +5823,94 @@
                   <pic:spPr>
                     <a:xfrm>
                       <a:off x="0" y="0"/>
+                      <a:ext cx="4208604" cy="2945134"/>
+                    </a:xfrm>
+                    <a:prstGeom prst="rect">
+                      <a:avLst/>
+                    </a:prstGeom>
+                  </pic:spPr>
+                </pic:pic>
+              </a:graphicData>
+            </a:graphic>
+          </wp:inline>
+        </w:drawing>
+      </w:r>
+    </w:p>
+    <w:p/>
+    <w:p/>
+    <w:p/>
+    <w:p/>
+    <w:p/>
+    <w:p>
+      <w:pPr>
+        <w:tabs>
+          <w:tab w:val="left" w:pos="4416"/>
+          <w:tab w:val="left" w:pos="8340"/>
+        </w:tabs>
+      </w:pPr>
+      <w:r>
+        <w:tab/>
+      </w:r>
+      <w:r>
+        <w:tab/>
+      </w:r>
+    </w:p>
+    <w:p>
+      <w:pPr>
+        <w:pStyle w:val="Heading2"/>
+      </w:pPr>
+      <w:bookmarkStart w:id="8" w:name="_Toc522793419"/>
+      <w:r>
+        <w:lastRenderedPageBreak/>
+        <w:t>E</w:t>
+      </w:r>
+      <w:r>
+        <w:t xml:space="preserve">ntity </w:t>
+      </w:r>
+      <w:r>
+        <w:t>R</w:t>
+      </w:r>
+      <w:r>
+        <w:t xml:space="preserve">elationship </w:t>
+      </w:r>
+      <w:r>
+        <w:t>D</w:t>
+      </w:r>
+      <w:bookmarkEnd w:id="8"/>
+      <w:r>
+        <w:t>iagram</w:t>
+      </w:r>
+    </w:p>
+    <w:p>
+      <w:r>
+        <w:rPr>
+          <w:noProof/>
+          <w:lang w:eastAsia="zh-CN"/>
+        </w:rPr>
+        <w:drawing>
+          <wp:inline distT="0" distB="0" distL="0" distR="0" wp14:anchorId="3DB8D3A4" wp14:editId="1AD45EE6">
+            <wp:extent cx="3282462" cy="3532695"/>
+            <wp:effectExtent l="0" t="0" r="0" b="0"/>
+            <wp:docPr id="3" name="Picture 3"/>
+            <wp:cNvGraphicFramePr>
+              <a:graphicFrameLocks xmlns:a="http://schemas.openxmlformats.org/drawingml/2006/main" noChangeAspect="1"/>
+            </wp:cNvGraphicFramePr>
+            <a:graphic xmlns:a="http://schemas.openxmlformats.org/drawingml/2006/main">
+              <a:graphicData uri="http://schemas.openxmlformats.org/drawingml/2006/picture">
+                <pic:pic xmlns:pic="http://schemas.openxmlformats.org/drawingml/2006/picture">
+                  <pic:nvPicPr>
+                    <pic:cNvPr id="1" name=""/>
+                    <pic:cNvPicPr/>
+                  </pic:nvPicPr>
+                  <pic:blipFill>
+                    <a:blip r:embed="rId12"/>
+                    <a:stretch>
+                      <a:fillRect/>
+                    </a:stretch>
+                  </pic:blipFill>
+                  <pic:spPr>
+                    <a:xfrm>
+                      <a:off x="0" y="0"/>
                       <a:ext cx="3307586" cy="3559734"/>
                     </a:xfrm>
                     <a:prstGeom prst="rect">
@@ -5990,7 +5928,7 @@
       <w:pPr>
         <w:pStyle w:val="Heading1"/>
       </w:pPr>
-      <w:bookmarkStart w:id="9" w:name="_Toc522473495"/>
+      <w:bookmarkStart w:id="9" w:name="_Toc522793420"/>
       <w:r>
         <w:t>Decision issues</w:t>
       </w:r>
@@ -6000,7 +5938,7 @@
       <w:pPr>
         <w:pStyle w:val="Heading2"/>
       </w:pPr>
-      <w:bookmarkStart w:id="10" w:name="_Toc522473496"/>
+      <w:bookmarkStart w:id="10" w:name="_Toc522793421"/>
       <w:r>
         <w:t>Separateness of Attendance and Booking</w:t>
       </w:r>
@@ -6029,7 +5967,7 @@
       <w:pPr>
         <w:pStyle w:val="Heading2"/>
       </w:pPr>
-      <w:bookmarkStart w:id="11" w:name="_Toc522473497"/>
+      <w:bookmarkStart w:id="11" w:name="_Toc522793422"/>
       <w:r>
         <w:t>Using enrolment ID in Enrolment instead of using student ID and course ID</w:t>
       </w:r>
@@ -6040,14 +5978,38 @@
         <w:t xml:space="preserve">In the final stage of normalisation in previous session, it uses </w:t>
       </w:r>
       <w:r>
-        <w:t>student ID and course ID as composite primary key. However, a student may fail a course and enrol the same course again. The new enrolment will have the same student ID and course ID which creates duplicate data. Therefore, I use enrolment ID to prevent duplicate primary key for enrolment.</w:t>
+        <w:t xml:space="preserve">student ID and course ID as composite primary key. However, a student may fail a course and enrol the same course again. </w:t>
+      </w:r>
+      <w:r>
+        <w:t xml:space="preserve">If </w:t>
+      </w:r>
+      <w:r>
+        <w:t>student ID and course ID</w:t>
+      </w:r>
+      <w:r>
+        <w:t xml:space="preserve"> is the composite primary key, both old and new</w:t>
+      </w:r>
+      <w:r>
+        <w:t xml:space="preserve"> enrolment</w:t>
+      </w:r>
+      <w:r>
+        <w:t>s</w:t>
+      </w:r>
+      <w:r>
+        <w:t xml:space="preserve"> will have the same </w:t>
+      </w:r>
+      <w:r>
+        <w:t>primary key</w:t>
+      </w:r>
+      <w:r>
+        <w:t xml:space="preserve"> which creates duplicate data. Therefore, I use enrolment ID to prevent duplicate primary key for enrolment.</w:t>
       </w:r>
     </w:p>
     <w:p>
       <w:pPr>
         <w:pStyle w:val="Heading2"/>
       </w:pPr>
-      <w:bookmarkStart w:id="12" w:name="_Toc522473498"/>
+      <w:bookmarkStart w:id="12" w:name="_Toc522793423"/>
       <w:r>
         <w:t>Using enrolment</w:t>
       </w:r>
@@ -6070,23 +6032,62 @@
         <w:t xml:space="preserve">Both Booking entity and Attendance can use enrolment ID and session ID as composite primary. </w:t>
       </w:r>
       <w:r>
-        <w:t xml:space="preserve">However, two entities use the same composite primary key may generate confusion for the users. On the other hand, the importance of attendance is higher than booking, using </w:t>
+        <w:t xml:space="preserve">However, two entities use the same composite primary key may </w:t>
+      </w:r>
+      <w:r>
+        <w:t>cause</w:t>
+      </w:r>
+      <w:r>
+        <w:t xml:space="preserve"> confusion for the users. On the other hand, the importance of </w:t>
+      </w:r>
+      <w:r>
+        <w:t>A</w:t>
+      </w:r>
+      <w:r>
+        <w:t xml:space="preserve">ttendance is higher than </w:t>
+      </w:r>
+      <w:r>
+        <w:t>B</w:t>
+      </w:r>
+      <w:r>
+        <w:t xml:space="preserve">ooking, using </w:t>
       </w:r>
       <w:r>
         <w:t>enrolment ID and session ID as composite primary</w:t>
       </w:r>
       <w:r>
-        <w:t xml:space="preserve"> key for attendance is more convenient for users to input data than using random ID. Therefore, I use random number as primary key for Booking and </w:t>
+        <w:t xml:space="preserve"> key for </w:t>
+      </w:r>
+      <w:r>
+        <w:t>Attendance</w:t>
+      </w:r>
+      <w:r>
+        <w:t xml:space="preserve"> </w:t>
+      </w:r>
+      <w:r>
+        <w:t>is more convenient for</w:t>
+      </w:r>
+      <w:r>
+        <w:t xml:space="preserve"> the</w:t>
+      </w:r>
+      <w:r>
+        <w:t xml:space="preserve"> users to input data than using random ID. Therefore, I use random number as primary key for Booking and </w:t>
       </w:r>
       <w:r>
         <w:t>composite primary</w:t>
       </w:r>
       <w:r>
-        <w:t xml:space="preserve"> key for attendance.</w:t>
+        <w:t xml:space="preserve"> key for </w:t>
+      </w:r>
+      <w:r>
+        <w:t>A</w:t>
+      </w:r>
+      <w:r>
+        <w:t>ttendance.</w:t>
       </w:r>
     </w:p>
     <w:sectPr>
-      <w:footerReference w:type="default" r:id="rId12"/>
+      <w:footerReference w:type="default" r:id="rId13"/>
       <w:pgSz w:w="11906" w:h="16838"/>
       <w:pgMar w:top="720" w:right="720" w:bottom="720" w:left="720" w:header="708" w:footer="708" w:gutter="0"/>
       <w:pgNumType w:start="0"/>
@@ -6146,6 +6147,7 @@
         <w:dataBinding w:prefixMappings="xmlns:ns0='http://purl.org/dc/elements/1.1/' xmlns:ns1='http://schemas.openxmlformats.org/package/2006/metadata/core-properties' " w:xpath="/ns1:coreProperties[1]/ns0:creator[1]" w:storeItemID="{6C3C8BC8-F283-45AE-878A-BAB7291924A1}"/>
         <w:text/>
       </w:sdtPr>
+      <w:sdtEndPr/>
       <w:sdtContent>
         <w:r>
           <w:t>Yu-Hong, Jhuo</w:t>
@@ -6169,6 +6171,7 @@
         <w:dataBinding w:prefixMappings="xmlns:ns0='http://purl.org/dc/elements/1.1/' xmlns:ns1='http://schemas.openxmlformats.org/package/2006/metadata/core-properties' " w:xpath="/ns1:coreProperties[1]/ns0:title[1]" w:storeItemID="{6C3C8BC8-F283-45AE-878A-BAB7291924A1}"/>
         <w:text/>
       </w:sdtPr>
+      <w:sdtEndPr/>
       <w:sdtContent>
         <w:r>
           <w:t>Database Design Report</w:t>
@@ -6214,7 +6217,7 @@
         <w:bCs/>
         <w:noProof/>
       </w:rPr>
-      <w:t>1</w:t>
+      <w:t>4</w:t>
     </w:r>
     <w:r>
       <w:rPr>
@@ -6253,7 +6256,7 @@
         <w:bCs/>
         <w:noProof/>
       </w:rPr>
-      <w:t>2</w:t>
+      <w:t>4</w:t>
     </w:r>
     <w:r>
       <w:rPr>
@@ -6627,7 +6630,6 @@
     <w:lsdException w:name="HTML Sample" w:semiHidden="1" w:unhideWhenUsed="1"/>
     <w:lsdException w:name="HTML Typewriter" w:semiHidden="1" w:unhideWhenUsed="1"/>
     <w:lsdException w:name="HTML Variable" w:semiHidden="1" w:unhideWhenUsed="1"/>
-    <w:lsdException w:name="Normal Table" w:semiHidden="1" w:unhideWhenUsed="1"/>
     <w:lsdException w:name="annotation subject" w:semiHidden="1" w:unhideWhenUsed="1"/>
     <w:lsdException w:name="No List" w:semiHidden="1" w:unhideWhenUsed="1"/>
     <w:lsdException w:name="Outline List 1" w:semiHidden="1" w:unhideWhenUsed="1"/>
@@ -6671,10 +6673,8 @@
     <w:lsdException w:name="Table Elegant" w:semiHidden="1" w:unhideWhenUsed="1"/>
     <w:lsdException w:name="Table Professional" w:semiHidden="1" w:unhideWhenUsed="1"/>
     <w:lsdException w:name="Table Subtle 1" w:semiHidden="1" w:unhideWhenUsed="1"/>
-    <w:lsdException w:name="Table Subtle 2" w:semiHidden="1" w:unhideWhenUsed="1"/>
     <w:lsdException w:name="Table Web 1" w:semiHidden="1" w:unhideWhenUsed="1"/>
     <w:lsdException w:name="Table Web 2" w:semiHidden="1" w:unhideWhenUsed="1"/>
-    <w:lsdException w:name="Table Web 3" w:semiHidden="1" w:unhideWhenUsed="1"/>
     <w:lsdException w:name="Balloon Text" w:semiHidden="1" w:unhideWhenUsed="1"/>
     <w:lsdException w:name="Table Grid" w:uiPriority="39"/>
     <w:lsdException w:name="Table Theme" w:semiHidden="1" w:unhideWhenUsed="1"/>
@@ -7240,7 +7240,7 @@
     <w:charset w:val="00"/>
     <w:family w:val="roman"/>
     <w:pitch w:val="variable"/>
-    <w:sig w:usb0="E0002AFF" w:usb1="C0007843" w:usb2="00000009" w:usb3="00000000" w:csb0="000001FF" w:csb1="00000000"/>
+    <w:sig w:usb0="E0002EFF" w:usb1="C000785B" w:usb2="00000009" w:usb3="00000000" w:csb0="000001FF" w:csb1="00000000"/>
   </w:font>
   <w:font w:name="Courier New">
     <w:panose1 w:val="02070309020205020404"/>
@@ -7261,14 +7261,14 @@
     <w:charset w:val="00"/>
     <w:family w:val="swiss"/>
     <w:pitch w:val="variable"/>
-    <w:sig w:usb0="E00002FF" w:usb1="4000ACFF" w:usb2="00000001" w:usb3="00000000" w:csb0="0000019F" w:csb1="00000000"/>
+    <w:sig w:usb0="E0002AFF" w:usb1="C000247B" w:usb2="00000009" w:usb3="00000000" w:csb0="000001FF" w:csb1="00000000"/>
   </w:font>
   <w:font w:name="Calibri Light">
     <w:panose1 w:val="020F0302020204030204"/>
     <w:charset w:val="00"/>
     <w:family w:val="swiss"/>
     <w:pitch w:val="variable"/>
-    <w:sig w:usb0="A00002EF" w:usb1="4000207B" w:usb2="00000000" w:usb3="00000000" w:csb0="0000009F" w:csb1="00000000"/>
+    <w:sig w:usb0="E0002AFF" w:usb1="C000247B" w:usb2="00000009" w:usb3="00000000" w:csb0="000001FF" w:csb1="00000000"/>
   </w:font>
   <w:font w:name="Bodoni MT Black">
     <w:panose1 w:val="02070A03080606020203"/>
@@ -7299,11 +7299,13 @@
     <w:compatSetting w:name="enableOpenTypeFeatures" w:uri="http://schemas.microsoft.com/office/word" w:val="1"/>
     <w:compatSetting w:name="doNotFlipMirrorIndents" w:uri="http://schemas.microsoft.com/office/word" w:val="1"/>
     <w:compatSetting w:name="differentiateMultirowTableHeaders" w:uri="http://schemas.microsoft.com/office/word" w:val="1"/>
-    <w:compatSetting w:name="useWord2013TrackBottomHyphenation" w:uri="http://schemas.microsoft.com/office/word" w:val="0"/>
+    <w:compatSetting w:name="useWord2013TrackBottomHyphenation" w:uri="http://schemas.microsoft.com/office/word" w:val="1"/>
   </w:compat>
   <w:rsids>
     <w:rsidRoot w:val="007C1B9C"/>
+    <w:rsid w:val="00080C2B"/>
     <w:rsid w:val="007C1B9C"/>
+    <w:rsid w:val="0096778D"/>
     <w:rsid w:val="00C64C7D"/>
   </w:rsids>
   <m:mathPr>
@@ -7450,7 +7452,6 @@
     <w:lsdException w:name="HTML Sample" w:semiHidden="1" w:unhideWhenUsed="1"/>
     <w:lsdException w:name="HTML Typewriter" w:semiHidden="1" w:unhideWhenUsed="1"/>
     <w:lsdException w:name="HTML Variable" w:semiHidden="1" w:unhideWhenUsed="1"/>
-    <w:lsdException w:name="Normal Table" w:semiHidden="1" w:unhideWhenUsed="1"/>
     <w:lsdException w:name="annotation subject" w:semiHidden="1" w:unhideWhenUsed="1"/>
     <w:lsdException w:name="No List" w:semiHidden="1" w:unhideWhenUsed="1"/>
     <w:lsdException w:name="Outline List 1" w:semiHidden="1" w:unhideWhenUsed="1"/>
@@ -7494,10 +7495,8 @@
     <w:lsdException w:name="Table Elegant" w:semiHidden="1" w:unhideWhenUsed="1"/>
     <w:lsdException w:name="Table Professional" w:semiHidden="1" w:unhideWhenUsed="1"/>
     <w:lsdException w:name="Table Subtle 1" w:semiHidden="1" w:unhideWhenUsed="1"/>
-    <w:lsdException w:name="Table Subtle 2" w:semiHidden="1" w:unhideWhenUsed="1"/>
     <w:lsdException w:name="Table Web 1" w:semiHidden="1" w:unhideWhenUsed="1"/>
     <w:lsdException w:name="Table Web 2" w:semiHidden="1" w:unhideWhenUsed="1"/>
-    <w:lsdException w:name="Table Web 3" w:semiHidden="1" w:unhideWhenUsed="1"/>
     <w:lsdException w:name="Balloon Text" w:semiHidden="1" w:unhideWhenUsed="1"/>
     <w:lsdException w:name="Table Grid" w:uiPriority="39"/>
     <w:lsdException w:name="Table Theme" w:semiHidden="1" w:unhideWhenUsed="1"/>
@@ -8091,7 +8090,7 @@
 </file>
 
 <file path=customXml/itemProps2.xml><?xml version="1.0" encoding="utf-8"?>
-<ds:datastoreItem xmlns:ds="http://schemas.openxmlformats.org/officeDocument/2006/customXml" ds:itemID="{515694BD-8795-4E59-AFE1-73BC5E454467}">
+<ds:datastoreItem xmlns:ds="http://schemas.openxmlformats.org/officeDocument/2006/customXml" ds:itemID="{13832F68-A7DB-4D38-89F7-F786CFB13230}">
   <ds:schemaRefs>
     <ds:schemaRef ds:uri="http://schemas.openxmlformats.org/officeDocument/2006/bibliography"/>
   </ds:schemaRefs>

</xml_diff>

<commit_message>
Polish document and query
</commit_message>
<xml_diff>
--- a/CFF Design Report.docx
+++ b/CFF Design Report.docx
@@ -3432,7 +3432,7 @@
               </mc:Choice>
               <mc:Fallback>
                 <w:pict>
-                  <v:group w14:anchorId="51FDC476" id="Group 4" o:spid="_x0000_s1026" style="position:absolute;margin-left:0;margin-top:0;width:142.95pt;height:718.55pt;z-index:-251657216;mso-height-percent:950;mso-left-percent:40;mso-position-horizontal-relative:page;mso-position-vertical:center;mso-position-vertical-relative:page;mso-height-percent:950;mso-left-percent:40" coordsize="23659,91257" o:gfxdata="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">
+                  <v:group w14:anchorId="51FDC476" id="Group 4" o:spid="_x0000_s1026" style="position:absolute;margin-left:0;margin-top:0;width:142.95pt;height:718.55pt;z-index:-251657216;mso-height-percent:950;mso-left-percent:40;mso-position-horizontal-relative:page;mso-position-vertical:center;mso-position-vertical-relative:page;mso-height-percent:950;mso-left-percent:40" coordsize="23659,91257" o:gfxdata="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">
                     <v:rect id="Rectangle 5" o:spid="_x0000_s1027" style="position:absolute;width:1945;height:91257;visibility:visible;mso-wrap-style:square;v-text-anchor:middle" o:gfxdata="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" fillcolor="#44546a [3215]" stroked="f" strokeweight="1pt"/>
                     <v:shapetype id="_x0000_t15" coordsize="21600,21600" o:spt="15" adj="16200" path="m@0,l,,,21600@0,21600,21600,10800xe">
                       <v:stroke joinstyle="miter"/>
@@ -3466,6 +3466,7 @@
                                 <w:calendar w:val="gregorian"/>
                               </w:date>
                             </w:sdtPr>
+                            <w:sdtEndPr/>
                             <w:sdtContent>
                               <w:p>
                                 <w:pPr>
@@ -3997,11 +3998,7 @@
               </mc:Choice>
               <mc:Fallback>
                 <w:pict>
-                  <v:shapetype w14:anchorId="5695C983" id="_x0000_t202" coordsize="21600,21600" o:spt="202" path="m,l,21600r21600,l21600,xe">
-                    <v:stroke joinstyle="miter"/>
-                    <v:path gradientshapeok="t" o:connecttype="rect"/>
-                  </v:shapetype>
-                  <v:shape id="Text Box 34" o:spid="_x0000_s1056" type="#_x0000_t202" style="position:absolute;margin-left:69pt;margin-top:131.25pt;width:461.65pt;height:86.25pt;z-index:251660288;visibility:visible;mso-wrap-style:square;mso-width-percent:0;mso-height-percent:0;mso-wrap-distance-left:9pt;mso-wrap-distance-top:0;mso-wrap-distance-right:9pt;mso-wrap-distance-bottom:0;mso-position-horizontal:absolute;mso-position-horizontal-relative:page;mso-position-vertical:absolute;mso-position-vertical-relative:page;mso-width-percent:0;mso-height-percent:0;mso-width-relative:page;mso-height-relative:margin;v-text-anchor:top" o:gfxdata="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" filled="f" stroked="f" strokeweight=".5pt">
+                  <v:shape w14:anchorId="5695C983" id="Text Box 34" o:spid="_x0000_s1056" type="#_x0000_t202" style="position:absolute;margin-left:69pt;margin-top:131.25pt;width:461.65pt;height:86.25pt;z-index:251660288;visibility:visible;mso-wrap-style:square;mso-width-percent:0;mso-height-percent:0;mso-wrap-distance-left:9pt;mso-wrap-distance-top:0;mso-wrap-distance-right:9pt;mso-wrap-distance-bottom:0;mso-position-horizontal:absolute;mso-position-horizontal-relative:page;mso-position-vertical:absolute;mso-position-vertical-relative:page;mso-width-percent:0;mso-height-percent:0;mso-width-relative:page;mso-height-relative:margin;v-text-anchor:top" o:gfxdata="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" filled="f" stroked="f" strokeweight=".5pt">
                     <v:textbox inset="0,0,0,0">
                       <w:txbxContent>
                         <w:p>
@@ -4083,27 +4080,7 @@
                                   <w:sz w:val="44"/>
                                   <w:szCs w:val="36"/>
                                 </w:rPr>
-                                <w:t xml:space="preserve">Computing </w:t>
-                              </w:r>
-                              <w:proofErr w:type="gramStart"/>
-                              <w:r>
-                                <w:rPr>
-                                  <w:rFonts w:ascii="Aharoni" w:hAnsi="Aharoni" w:cs="Aharoni" w:hint="cs"/>
-                                  <w:color w:val="404040" w:themeColor="text1" w:themeTint="BF"/>
-                                  <w:sz w:val="44"/>
-                                  <w:szCs w:val="36"/>
-                                </w:rPr>
-                                <w:t>For</w:t>
-                              </w:r>
-                              <w:proofErr w:type="gramEnd"/>
-                              <w:r>
-                                <w:rPr>
-                                  <w:rFonts w:ascii="Aharoni" w:hAnsi="Aharoni" w:cs="Aharoni" w:hint="cs"/>
-                                  <w:color w:val="404040" w:themeColor="text1" w:themeTint="BF"/>
-                                  <w:sz w:val="44"/>
-                                  <w:szCs w:val="36"/>
-                                </w:rPr>
-                                <w:t xml:space="preserve"> Free</w:t>
+                                <w:t>Computing For Free</w:t>
                               </w:r>
                             </w:sdtContent>
                           </w:sdt>
@@ -4161,7 +4138,6 @@
             </w:tabs>
             <w:rPr>
               <w:noProof/>
-              <w:lang w:eastAsia="zh-CN"/>
             </w:rPr>
           </w:pPr>
           <w:r>
@@ -4188,7 +4164,7 @@
             </w:rPr>
             <w:fldChar w:fldCharType="separate"/>
           </w:r>
-          <w:hyperlink w:anchor="_Toc522793412" w:history="1">
+          <w:hyperlink w:anchor="_Toc522915933" w:history="1">
             <w:r>
               <w:rPr>
                 <w:rStyle w:val="Hyperlink"/>
@@ -4215,7 +4191,7 @@
                 <w:noProof/>
                 <w:webHidden/>
               </w:rPr>
-              <w:instrText xml:space="preserve"> PAGEREF _Toc522793412 \h </w:instrText>
+              <w:instrText xml:space="preserve"> PAGEREF _Toc522915933 \h </w:instrText>
             </w:r>
             <w:r>
               <w:rPr>
@@ -4254,10 +4230,9 @@
             </w:tabs>
             <w:rPr>
               <w:noProof/>
-              <w:lang w:eastAsia="zh-CN"/>
             </w:rPr>
           </w:pPr>
-          <w:hyperlink w:anchor="_Toc522793413" w:history="1">
+          <w:hyperlink w:anchor="_Toc522915934" w:history="1">
             <w:r>
               <w:rPr>
                 <w:rStyle w:val="Hyperlink"/>
@@ -4284,7 +4259,7 @@
                 <w:noProof/>
                 <w:webHidden/>
               </w:rPr>
-              <w:instrText xml:space="preserve"> PAGEREF _Toc522793413 \h </w:instrText>
+              <w:instrText xml:space="preserve"> PAGEREF _Toc522915934 \h </w:instrText>
             </w:r>
             <w:r>
               <w:rPr>
@@ -4323,10 +4298,9 @@
             </w:tabs>
             <w:rPr>
               <w:noProof/>
-              <w:lang w:eastAsia="zh-CN"/>
             </w:rPr>
           </w:pPr>
-          <w:hyperlink w:anchor="_Toc522793414" w:history="1">
+          <w:hyperlink w:anchor="_Toc522915935" w:history="1">
             <w:r>
               <w:rPr>
                 <w:rStyle w:val="Hyperlink"/>
@@ -4353,7 +4327,7 @@
                 <w:noProof/>
                 <w:webHidden/>
               </w:rPr>
-              <w:instrText xml:space="preserve"> PAGEREF _Toc522793414 \h </w:instrText>
+              <w:instrText xml:space="preserve"> PAGEREF _Toc522915935 \h </w:instrText>
             </w:r>
             <w:r>
               <w:rPr>
@@ -4392,10 +4366,9 @@
             </w:tabs>
             <w:rPr>
               <w:noProof/>
-              <w:lang w:eastAsia="zh-CN"/>
             </w:rPr>
           </w:pPr>
-          <w:hyperlink w:anchor="_Toc522793415" w:history="1">
+          <w:hyperlink w:anchor="_Toc522915936" w:history="1">
             <w:r>
               <w:rPr>
                 <w:rStyle w:val="Hyperlink"/>
@@ -4422,7 +4395,7 @@
                 <w:noProof/>
                 <w:webHidden/>
               </w:rPr>
-              <w:instrText xml:space="preserve"> PAGEREF _Toc522793415 \h </w:instrText>
+              <w:instrText xml:space="preserve"> PAGEREF _Toc522915936 \h </w:instrText>
             </w:r>
             <w:r>
               <w:rPr>
@@ -4461,10 +4434,9 @@
             </w:tabs>
             <w:rPr>
               <w:noProof/>
-              <w:lang w:eastAsia="zh-CN"/>
             </w:rPr>
           </w:pPr>
-          <w:hyperlink w:anchor="_Toc522793416" w:history="1">
+          <w:hyperlink w:anchor="_Toc522915937" w:history="1">
             <w:r>
               <w:rPr>
                 <w:rStyle w:val="Hyperlink"/>
@@ -4491,7 +4463,7 @@
                 <w:noProof/>
                 <w:webHidden/>
               </w:rPr>
-              <w:instrText xml:space="preserve"> PAGEREF _Toc522793416 \h </w:instrText>
+              <w:instrText xml:space="preserve"> PAGEREF _Toc522915937 \h </w:instrText>
             </w:r>
             <w:r>
               <w:rPr>
@@ -4530,10 +4502,9 @@
             </w:tabs>
             <w:rPr>
               <w:noProof/>
-              <w:lang w:eastAsia="zh-CN"/>
             </w:rPr>
           </w:pPr>
-          <w:hyperlink w:anchor="_Toc522793417" w:history="1">
+          <w:hyperlink w:anchor="_Toc522915938" w:history="1">
             <w:r>
               <w:rPr>
                 <w:rStyle w:val="Hyperlink"/>
@@ -4560,7 +4531,7 @@
                 <w:noProof/>
                 <w:webHidden/>
               </w:rPr>
-              <w:instrText xml:space="preserve"> PAGEREF _Toc522793417 \h </w:instrText>
+              <w:instrText xml:space="preserve"> PAGEREF _Toc522915938 \h </w:instrText>
             </w:r>
             <w:r>
               <w:rPr>
@@ -4599,10 +4570,9 @@
             </w:tabs>
             <w:rPr>
               <w:noProof/>
-              <w:lang w:eastAsia="zh-CN"/>
             </w:rPr>
           </w:pPr>
-          <w:hyperlink w:anchor="_Toc522793418" w:history="1">
+          <w:hyperlink w:anchor="_Toc522915939" w:history="1">
             <w:r>
               <w:rPr>
                 <w:rStyle w:val="Hyperlink"/>
@@ -4629,7 +4599,7 @@
                 <w:noProof/>
                 <w:webHidden/>
               </w:rPr>
-              <w:instrText xml:space="preserve"> PAGEREF _Toc522793418 \h </w:instrText>
+              <w:instrText xml:space="preserve"> PAGEREF _Toc522915939 \h </w:instrText>
             </w:r>
             <w:r>
               <w:rPr>
@@ -4668,16 +4638,15 @@
             </w:tabs>
             <w:rPr>
               <w:noProof/>
-              <w:lang w:eastAsia="zh-CN"/>
             </w:rPr>
           </w:pPr>
-          <w:hyperlink w:anchor="_Toc522793419" w:history="1">
+          <w:hyperlink w:anchor="_Toc522915940" w:history="1">
             <w:r>
               <w:rPr>
                 <w:rStyle w:val="Hyperlink"/>
                 <w:noProof/>
               </w:rPr>
-              <w:t>ERD</w:t>
+              <w:t>Entity Relationship Diagram</w:t>
             </w:r>
             <w:r>
               <w:rPr>
@@ -4698,7 +4667,7 @@
                 <w:noProof/>
                 <w:webHidden/>
               </w:rPr>
-              <w:instrText xml:space="preserve"> PAGEREF _Toc522793419 \h </w:instrText>
+              <w:instrText xml:space="preserve"> PAGEREF _Toc522915940 \h </w:instrText>
             </w:r>
             <w:r>
               <w:rPr>
@@ -4737,15 +4706,286 @@
             </w:tabs>
             <w:rPr>
               <w:noProof/>
-              <w:lang w:eastAsia="zh-CN"/>
             </w:rPr>
           </w:pPr>
-          <w:hyperlink w:anchor="_Toc522793420" w:history="1">
+          <w:hyperlink w:anchor="_Toc522915941" w:history="1">
             <w:r>
               <w:rPr>
                 <w:rStyle w:val="Hyperlink"/>
                 <w:noProof/>
               </w:rPr>
+              <w:t>Choice of entities</w:t>
+            </w:r>
+            <w:r>
+              <w:rPr>
+                <w:noProof/>
+                <w:webHidden/>
+              </w:rPr>
+              <w:tab/>
+            </w:r>
+            <w:r>
+              <w:rPr>
+                <w:noProof/>
+                <w:webHidden/>
+              </w:rPr>
+              <w:fldChar w:fldCharType="begin"/>
+            </w:r>
+            <w:r>
+              <w:rPr>
+                <w:noProof/>
+                <w:webHidden/>
+              </w:rPr>
+              <w:instrText xml:space="preserve"> PAGEREF _Toc522915941 \h </w:instrText>
+            </w:r>
+            <w:r>
+              <w:rPr>
+                <w:noProof/>
+                <w:webHidden/>
+              </w:rPr>
+            </w:r>
+            <w:r>
+              <w:rPr>
+                <w:noProof/>
+                <w:webHidden/>
+              </w:rPr>
+              <w:fldChar w:fldCharType="separate"/>
+            </w:r>
+            <w:r>
+              <w:rPr>
+                <w:noProof/>
+                <w:webHidden/>
+              </w:rPr>
+              <w:t>4</w:t>
+            </w:r>
+            <w:r>
+              <w:rPr>
+                <w:noProof/>
+                <w:webHidden/>
+              </w:rPr>
+              <w:fldChar w:fldCharType="end"/>
+            </w:r>
+          </w:hyperlink>
+        </w:p>
+        <w:p>
+          <w:pPr>
+            <w:pStyle w:val="TOC1"/>
+            <w:tabs>
+              <w:tab w:val="right" w:leader="dot" w:pos="10456"/>
+            </w:tabs>
+            <w:rPr>
+              <w:noProof/>
+            </w:rPr>
+          </w:pPr>
+          <w:hyperlink w:anchor="_Toc522915942" w:history="1">
+            <w:r>
+              <w:rPr>
+                <w:rStyle w:val="Hyperlink"/>
+                <w:noProof/>
+              </w:rPr>
+              <w:t>Choice of attributes</w:t>
+            </w:r>
+            <w:r>
+              <w:rPr>
+                <w:noProof/>
+                <w:webHidden/>
+              </w:rPr>
+              <w:tab/>
+            </w:r>
+            <w:r>
+              <w:rPr>
+                <w:noProof/>
+                <w:webHidden/>
+              </w:rPr>
+              <w:fldChar w:fldCharType="begin"/>
+            </w:r>
+            <w:r>
+              <w:rPr>
+                <w:noProof/>
+                <w:webHidden/>
+              </w:rPr>
+              <w:instrText xml:space="preserve"> PAGEREF _Toc522915942 \h </w:instrText>
+            </w:r>
+            <w:r>
+              <w:rPr>
+                <w:noProof/>
+                <w:webHidden/>
+              </w:rPr>
+            </w:r>
+            <w:r>
+              <w:rPr>
+                <w:noProof/>
+                <w:webHidden/>
+              </w:rPr>
+              <w:fldChar w:fldCharType="separate"/>
+            </w:r>
+            <w:r>
+              <w:rPr>
+                <w:noProof/>
+                <w:webHidden/>
+              </w:rPr>
+              <w:t>4</w:t>
+            </w:r>
+            <w:r>
+              <w:rPr>
+                <w:noProof/>
+                <w:webHidden/>
+              </w:rPr>
+              <w:fldChar w:fldCharType="end"/>
+            </w:r>
+          </w:hyperlink>
+        </w:p>
+        <w:p>
+          <w:pPr>
+            <w:pStyle w:val="TOC1"/>
+            <w:tabs>
+              <w:tab w:val="right" w:leader="dot" w:pos="10456"/>
+            </w:tabs>
+            <w:rPr>
+              <w:noProof/>
+            </w:rPr>
+          </w:pPr>
+          <w:hyperlink w:anchor="_Toc522915943" w:history="1">
+            <w:r>
+              <w:rPr>
+                <w:rStyle w:val="Hyperlink"/>
+                <w:noProof/>
+              </w:rPr>
+              <w:t>Choice of keys</w:t>
+            </w:r>
+            <w:r>
+              <w:rPr>
+                <w:noProof/>
+                <w:webHidden/>
+              </w:rPr>
+              <w:tab/>
+            </w:r>
+            <w:r>
+              <w:rPr>
+                <w:noProof/>
+                <w:webHidden/>
+              </w:rPr>
+              <w:fldChar w:fldCharType="begin"/>
+            </w:r>
+            <w:r>
+              <w:rPr>
+                <w:noProof/>
+                <w:webHidden/>
+              </w:rPr>
+              <w:instrText xml:space="preserve"> PAGEREF _Toc522915943 \h </w:instrText>
+            </w:r>
+            <w:r>
+              <w:rPr>
+                <w:noProof/>
+                <w:webHidden/>
+              </w:rPr>
+            </w:r>
+            <w:r>
+              <w:rPr>
+                <w:noProof/>
+                <w:webHidden/>
+              </w:rPr>
+              <w:fldChar w:fldCharType="separate"/>
+            </w:r>
+            <w:r>
+              <w:rPr>
+                <w:noProof/>
+                <w:webHidden/>
+              </w:rPr>
+              <w:t>4</w:t>
+            </w:r>
+            <w:r>
+              <w:rPr>
+                <w:noProof/>
+                <w:webHidden/>
+              </w:rPr>
+              <w:fldChar w:fldCharType="end"/>
+            </w:r>
+          </w:hyperlink>
+        </w:p>
+        <w:p>
+          <w:pPr>
+            <w:pStyle w:val="TOC1"/>
+            <w:tabs>
+              <w:tab w:val="right" w:leader="dot" w:pos="10456"/>
+            </w:tabs>
+            <w:rPr>
+              <w:noProof/>
+            </w:rPr>
+          </w:pPr>
+          <w:hyperlink w:anchor="_Toc522915944" w:history="1">
+            <w:r>
+              <w:rPr>
+                <w:rStyle w:val="Hyperlink"/>
+                <w:noProof/>
+              </w:rPr>
+              <w:t>Choice of relationships</w:t>
+            </w:r>
+            <w:r>
+              <w:rPr>
+                <w:noProof/>
+                <w:webHidden/>
+              </w:rPr>
+              <w:tab/>
+            </w:r>
+            <w:r>
+              <w:rPr>
+                <w:noProof/>
+                <w:webHidden/>
+              </w:rPr>
+              <w:fldChar w:fldCharType="begin"/>
+            </w:r>
+            <w:r>
+              <w:rPr>
+                <w:noProof/>
+                <w:webHidden/>
+              </w:rPr>
+              <w:instrText xml:space="preserve"> PAGEREF _Toc522915944 \h </w:instrText>
+            </w:r>
+            <w:r>
+              <w:rPr>
+                <w:noProof/>
+                <w:webHidden/>
+              </w:rPr>
+            </w:r>
+            <w:r>
+              <w:rPr>
+                <w:noProof/>
+                <w:webHidden/>
+              </w:rPr>
+              <w:fldChar w:fldCharType="separate"/>
+            </w:r>
+            <w:r>
+              <w:rPr>
+                <w:noProof/>
+                <w:webHidden/>
+              </w:rPr>
+              <w:t>4</w:t>
+            </w:r>
+            <w:r>
+              <w:rPr>
+                <w:noProof/>
+                <w:webHidden/>
+              </w:rPr>
+              <w:fldChar w:fldCharType="end"/>
+            </w:r>
+          </w:hyperlink>
+        </w:p>
+        <w:p>
+          <w:pPr>
+            <w:pStyle w:val="TOC1"/>
+            <w:tabs>
+              <w:tab w:val="right" w:leader="dot" w:pos="10456"/>
+            </w:tabs>
+            <w:rPr>
+              <w:noProof/>
+            </w:rPr>
+          </w:pPr>
+          <w:hyperlink w:anchor="_Toc522915945" w:history="1">
+            <w:r>
+              <w:rPr>
+                <w:rStyle w:val="Hyperlink"/>
+                <w:noProof/>
+              </w:rPr>
               <w:t>Decision issues</w:t>
             </w:r>
             <w:r>
@@ -4767,7 +5007,7 @@
                 <w:noProof/>
                 <w:webHidden/>
               </w:rPr>
-              <w:instrText xml:space="preserve"> PAGEREF _Toc522793420 \h </w:instrText>
+              <w:instrText xml:space="preserve"> PAGEREF _Toc522915945 \h </w:instrText>
             </w:r>
             <w:r>
               <w:rPr>
@@ -4806,10 +5046,9 @@
             </w:tabs>
             <w:rPr>
               <w:noProof/>
-              <w:lang w:eastAsia="zh-CN"/>
             </w:rPr>
           </w:pPr>
-          <w:hyperlink w:anchor="_Toc522793421" w:history="1">
+          <w:hyperlink w:anchor="_Toc522915946" w:history="1">
             <w:r>
               <w:rPr>
                 <w:rStyle w:val="Hyperlink"/>
@@ -4836,7 +5075,7 @@
                 <w:noProof/>
                 <w:webHidden/>
               </w:rPr>
-              <w:instrText xml:space="preserve"> PAGEREF _Toc522793421 \h </w:instrText>
+              <w:instrText xml:space="preserve"> PAGEREF _Toc522915946 \h </w:instrText>
             </w:r>
             <w:r>
               <w:rPr>
@@ -4875,10 +5114,9 @@
             </w:tabs>
             <w:rPr>
               <w:noProof/>
-              <w:lang w:eastAsia="zh-CN"/>
             </w:rPr>
           </w:pPr>
-          <w:hyperlink w:anchor="_Toc522793422" w:history="1">
+          <w:hyperlink w:anchor="_Toc522915947" w:history="1">
             <w:r>
               <w:rPr>
                 <w:rStyle w:val="Hyperlink"/>
@@ -4905,7 +5143,7 @@
                 <w:noProof/>
                 <w:webHidden/>
               </w:rPr>
-              <w:instrText xml:space="preserve"> PAGEREF _Toc522793422 \h </w:instrText>
+              <w:instrText xml:space="preserve"> PAGEREF _Toc522915947 \h </w:instrText>
             </w:r>
             <w:r>
               <w:rPr>
@@ -4944,10 +5182,9 @@
             </w:tabs>
             <w:rPr>
               <w:noProof/>
-              <w:lang w:eastAsia="zh-CN"/>
             </w:rPr>
           </w:pPr>
-          <w:hyperlink w:anchor="_Toc522793423" w:history="1">
+          <w:hyperlink w:anchor="_Toc522915948" w:history="1">
             <w:r>
               <w:rPr>
                 <w:rStyle w:val="Hyperlink"/>
@@ -4974,7 +5211,7 @@
                 <w:noProof/>
                 <w:webHidden/>
               </w:rPr>
-              <w:instrText xml:space="preserve"> PAGEREF _Toc522793423 \h </w:instrText>
+              <w:instrText xml:space="preserve"> PAGEREF _Toc522915948 \h </w:instrText>
             </w:r>
             <w:r>
               <w:rPr>
@@ -4994,7 +5231,7 @@
                 <w:noProof/>
                 <w:webHidden/>
               </w:rPr>
-              <w:t>4</w:t>
+              <w:t>5</w:t>
             </w:r>
             <w:r>
               <w:rPr>
@@ -5040,7 +5277,7 @@
       <w:pPr>
         <w:pStyle w:val="Heading1"/>
       </w:pPr>
-      <w:bookmarkStart w:id="0" w:name="_Toc522793412"/>
+      <w:bookmarkStart w:id="0" w:name="_Toc522915933"/>
       <w:r>
         <w:lastRenderedPageBreak/>
         <w:t>Goal</w:t>
@@ -5056,7 +5293,7 @@
       <w:pPr>
         <w:pStyle w:val="Heading1"/>
       </w:pPr>
-      <w:bookmarkStart w:id="1" w:name="_Toc522793413"/>
+      <w:bookmarkStart w:id="1" w:name="_Toc522915934"/>
       <w:r>
         <w:t>Version Control</w:t>
       </w:r>
@@ -5081,7 +5318,7 @@
       <w:pPr>
         <w:pStyle w:val="Heading1"/>
       </w:pPr>
-      <w:bookmarkStart w:id="2" w:name="_Toc522793414"/>
+      <w:bookmarkStart w:id="2" w:name="_Toc522915935"/>
       <w:r>
         <w:t>Normalisation</w:t>
       </w:r>
@@ -5091,7 +5328,7 @@
       <w:pPr>
         <w:pStyle w:val="Heading2"/>
       </w:pPr>
-      <w:bookmarkStart w:id="3" w:name="_Toc522793415"/>
+      <w:bookmarkStart w:id="3" w:name="_Toc522915936"/>
       <w:r>
         <w:t>Column header</w:t>
       </w:r>
@@ -5412,7 +5649,7 @@
       <w:pPr>
         <w:pStyle w:val="Heading2"/>
       </w:pPr>
-      <w:bookmarkStart w:id="4" w:name="_Toc522793416"/>
+      <w:bookmarkStart w:id="4" w:name="_Toc522915937"/>
       <w:r>
         <w:t>Pre-normalisation</w:t>
       </w:r>
@@ -5532,7 +5769,13 @@
     </w:p>
     <w:p>
       <w:r>
-        <w:t>Following column headers are removed because they are derived attributes or data from external data:</w:t>
+        <w:t xml:space="preserve">Following column headers are removed because they are derived attributes or data from external </w:t>
+      </w:r>
+      <w:r>
+        <w:t>sources</w:t>
+      </w:r>
+      <w:r>
+        <w:t>:</w:t>
       </w:r>
     </w:p>
     <w:p>
@@ -5672,7 +5915,13 @@
         <w:t>be</w:t>
       </w:r>
       <w:r>
-        <w:t xml:space="preserve"> special cases of student enrolment which need to be manual examined and modified by the staff</w:t>
+        <w:t xml:space="preserve"> special cases </w:t>
+      </w:r>
+      <w:r>
+        <w:t>that enrolment</w:t>
+      </w:r>
+      <w:r>
+        <w:t xml:space="preserve"> need to be manual examined and modified by the staff</w:t>
       </w:r>
       <w:r>
         <w:t>s</w:t>
@@ -5713,12 +5962,7 @@
         <w:t xml:space="preserve">and </w:t>
       </w:r>
       <w:r>
-        <w:t>put into a new table At</w:t>
-      </w:r>
-      <w:bookmarkStart w:id="5" w:name="_GoBack"/>
-      <w:bookmarkEnd w:id="5"/>
-      <w:r>
-        <w:t>tendance</w:t>
+        <w:t>put into a new table Attendance</w:t>
       </w:r>
       <w:r>
         <w:t xml:space="preserve"> </w:t>
@@ -5734,11 +5978,11 @@
       <w:pPr>
         <w:pStyle w:val="Heading2"/>
       </w:pPr>
-      <w:bookmarkStart w:id="6" w:name="_Toc522793417"/>
+      <w:bookmarkStart w:id="5" w:name="_Toc522915938"/>
       <w:r>
         <w:t>First normal form</w:t>
       </w:r>
-      <w:bookmarkEnd w:id="6"/>
+      <w:bookmarkEnd w:id="5"/>
     </w:p>
     <w:p>
       <w:r>
@@ -5787,11 +6031,11 @@
       <w:pPr>
         <w:pStyle w:val="Heading2"/>
       </w:pPr>
-      <w:bookmarkStart w:id="7" w:name="_Toc522793418"/>
+      <w:bookmarkStart w:id="6" w:name="_Toc522915939"/>
       <w:r>
         <w:t>Second normal form</w:t>
       </w:r>
-      <w:bookmarkEnd w:id="7"/>
+      <w:bookmarkEnd w:id="6"/>
     </w:p>
     <w:p>
       <w:r>
@@ -5859,7 +6103,7 @@
       <w:pPr>
         <w:pStyle w:val="Heading2"/>
       </w:pPr>
-      <w:bookmarkStart w:id="8" w:name="_Toc522793419"/>
+      <w:bookmarkStart w:id="7" w:name="_Toc522915940"/>
       <w:r>
         <w:lastRenderedPageBreak/>
         <w:t>E</w:t>
@@ -5876,10 +6120,10 @@
       <w:r>
         <w:t>D</w:t>
       </w:r>
-      <w:bookmarkEnd w:id="8"/>
       <w:r>
         <w:t>iagram</w:t>
       </w:r>
+      <w:bookmarkEnd w:id="7"/>
     </w:p>
     <w:p>
       <w:r>
@@ -5928,106 +6172,330 @@
       <w:pPr>
         <w:pStyle w:val="Heading1"/>
       </w:pPr>
-      <w:bookmarkStart w:id="9" w:name="_Toc522793420"/>
-      <w:r>
-        <w:t>Decision issues</w:t>
-      </w:r>
-      <w:bookmarkEnd w:id="9"/>
+      <w:bookmarkStart w:id="8" w:name="_Toc522915941"/>
+      <w:r>
+        <w:t>Choice of entities</w:t>
+      </w:r>
+      <w:bookmarkEnd w:id="8"/>
     </w:p>
     <w:p>
-      <w:pPr>
-        <w:pStyle w:val="Heading2"/>
-      </w:pPr>
-      <w:bookmarkStart w:id="10" w:name="_Toc522793421"/>
-      <w:r>
-        <w:t>Separateness of Attendance and Booking</w:t>
+      <w:r>
+        <w:t xml:space="preserve">Entities are </w:t>
+      </w:r>
+      <w:r>
+        <w:t xml:space="preserve">extracted </w:t>
+      </w:r>
+      <w:bookmarkStart w:id="9" w:name="_GoBack"/>
+      <w:bookmarkEnd w:id="9"/>
+      <w:r>
+        <w:t xml:space="preserve">from the nouns in the instruction and business rule. </w:t>
+      </w:r>
+    </w:p>
+    <w:p>
+      <w:pPr>
+        <w:pStyle w:val="Heading1"/>
+      </w:pPr>
+      <w:bookmarkStart w:id="10" w:name="_Toc522915942"/>
+      <w:r>
+        <w:t>Choice of attributes</w:t>
       </w:r>
       <w:bookmarkEnd w:id="10"/>
     </w:p>
     <w:p>
       <w:r>
-        <w:t>In t</w:t>
-      </w:r>
-      <w:r>
-        <w:t>he first design</w:t>
-      </w:r>
-      <w:r>
-        <w:t xml:space="preserve">, </w:t>
-      </w:r>
-      <w:proofErr w:type="gramStart"/>
-      <w:r>
-        <w:t>Booking</w:t>
-      </w:r>
-      <w:proofErr w:type="gramEnd"/>
-      <w:r>
-        <w:t xml:space="preserve"> entity records the time a student attending the booking session. If there is no attendance time record, then we can know the student is absent from the booking session, so no Attendance entity existed. However, because student can attend a session without booking, Attendance entity becomes necessary to record the attendance date and time without referring to a Booking entity.</w:t>
+        <w:t xml:space="preserve">Attributes are </w:t>
+      </w:r>
+      <w:r>
+        <w:t>extracted from</w:t>
+      </w:r>
+      <w:r>
+        <w:t xml:space="preserve"> the nouns in the instruction and business rule. Then I remove attributes which can be calculated, retrieved from external sources</w:t>
+      </w:r>
+      <w:r>
+        <w:t xml:space="preserve"> or unrelated to the database, such as number of days attended, w</w:t>
+      </w:r>
+      <w:r>
+        <w:t>ithdrawal point</w:t>
+      </w:r>
+      <w:r>
+        <w:t xml:space="preserve"> and staff.</w:t>
       </w:r>
     </w:p>
     <w:p>
       <w:pPr>
-        <w:pStyle w:val="Heading2"/>
-      </w:pPr>
-      <w:bookmarkStart w:id="11" w:name="_Toc522793422"/>
-      <w:r>
-        <w:t>Using enrolment ID in Enrolment instead of using student ID and course ID</w:t>
+        <w:pStyle w:val="Heading1"/>
+      </w:pPr>
+      <w:bookmarkStart w:id="11" w:name="_Toc522915943"/>
+      <w:r>
+        <w:t>Choice of keys</w:t>
       </w:r>
       <w:bookmarkEnd w:id="11"/>
     </w:p>
     <w:p>
-      <w:r>
-        <w:t xml:space="preserve">In the final stage of normalisation in previous session, it uses </w:t>
-      </w:r>
-      <w:r>
-        <w:t xml:space="preserve">student ID and course ID as composite primary key. However, a student may fail a course and enrol the same course again. </w:t>
-      </w:r>
-      <w:r>
-        <w:t xml:space="preserve">If </w:t>
-      </w:r>
-      <w:r>
-        <w:t>student ID and course ID</w:t>
-      </w:r>
-      <w:r>
-        <w:t xml:space="preserve"> is the composite primary key, both old and new</w:t>
-      </w:r>
-      <w:r>
-        <w:t xml:space="preserve"> enrolment</w:t>
-      </w:r>
-      <w:r>
-        <w:t>s</w:t>
-      </w:r>
-      <w:r>
-        <w:t xml:space="preserve"> will have the same </w:t>
-      </w:r>
-      <w:r>
-        <w:t>primary key</w:t>
-      </w:r>
-      <w:r>
-        <w:t xml:space="preserve"> which creates duplicate data. Therefore, I use enrolment ID to prevent duplicate primary key for enrolment.</w:t>
+      <w:pPr>
+        <w:pStyle w:val="ListParagraph"/>
+        <w:numPr>
+          <w:ilvl w:val="0"/>
+          <w:numId w:val="2"/>
+        </w:numPr>
+      </w:pPr>
+      <w:r>
+        <w:t xml:space="preserve">Branch, Programme, Course and Student use existed ID in the current CFF system. </w:t>
       </w:r>
     </w:p>
     <w:p>
       <w:pPr>
-        <w:pStyle w:val="Heading2"/>
-      </w:pPr>
-      <w:bookmarkStart w:id="12" w:name="_Toc522793423"/>
-      <w:r>
-        <w:t>Using enrolment</w:t>
+        <w:pStyle w:val="ListParagraph"/>
+        <w:numPr>
+          <w:ilvl w:val="0"/>
+          <w:numId w:val="2"/>
+        </w:numPr>
+      </w:pPr>
+      <w:r>
+        <w:t>Sessions, Enrolment, Booking</w:t>
+      </w:r>
+      <w:r>
+        <w:t xml:space="preserve"> and Attendance</w:t>
+      </w:r>
+      <w:r>
+        <w:t xml:space="preserve"> use generated ID because </w:t>
+      </w:r>
+      <w:r>
+        <w:t>they do not</w:t>
       </w:r>
       <w:r>
         <w:t xml:space="preserve"> </w:t>
       </w:r>
       <w:r>
-        <w:t>ID and session</w:t>
-      </w:r>
-      <w:r>
-        <w:t xml:space="preserve"> </w:t>
-      </w:r>
-      <w:r>
-        <w:t>ID as composite primary key in Attendance instead of in Booking</w:t>
+        <w:t>have</w:t>
+      </w:r>
+      <w:r>
+        <w:t xml:space="preserve"> unique key </w:t>
+      </w:r>
+      <w:r>
+        <w:t>in the existed</w:t>
+      </w:r>
+      <w:r>
+        <w:t xml:space="preserve"> CFF</w:t>
+      </w:r>
+      <w:r>
+        <w:t xml:space="preserve"> system.</w:t>
+      </w:r>
+    </w:p>
+    <w:p>
+      <w:pPr>
+        <w:pStyle w:val="Heading1"/>
+      </w:pPr>
+      <w:bookmarkStart w:id="12" w:name="_Toc522915944"/>
+      <w:r>
+        <w:t>Choice of relationships</w:t>
       </w:r>
       <w:bookmarkEnd w:id="12"/>
     </w:p>
     <w:p>
+      <w:pPr>
+        <w:pStyle w:val="ListParagraph"/>
+        <w:numPr>
+          <w:ilvl w:val="0"/>
+          <w:numId w:val="2"/>
+        </w:numPr>
+      </w:pPr>
+      <w:r>
+        <w:t xml:space="preserve">Each branch has multiple sessions and each session can only belong to one branch. </w:t>
+      </w:r>
+    </w:p>
+    <w:p>
+      <w:pPr>
+        <w:pStyle w:val="ListParagraph"/>
+        <w:numPr>
+          <w:ilvl w:val="0"/>
+          <w:numId w:val="2"/>
+        </w:numPr>
+      </w:pPr>
+      <w:r>
+        <w:t>Each student can have several enrolment for different courses</w:t>
+      </w:r>
+      <w:r>
+        <w:t xml:space="preserve"> and each course can have several students enrolled</w:t>
+      </w:r>
+      <w:r>
+        <w:t>.</w:t>
+      </w:r>
+      <w:r>
+        <w:t xml:space="preserve"> Therefore, Student and Course need a bridging table, Enrolment, to connect them.</w:t>
+      </w:r>
+    </w:p>
+    <w:p>
+      <w:pPr>
+        <w:pStyle w:val="ListParagraph"/>
+        <w:numPr>
+          <w:ilvl w:val="0"/>
+          <w:numId w:val="2"/>
+        </w:numPr>
+      </w:pPr>
+      <w:r>
+        <w:t xml:space="preserve">Each enrolment can have </w:t>
+      </w:r>
+      <w:r>
+        <w:t>multiple</w:t>
+      </w:r>
+      <w:r>
+        <w:t xml:space="preserve"> booking and </w:t>
+      </w:r>
+      <w:r>
+        <w:t>attendance</w:t>
+      </w:r>
+      <w:r>
+        <w:t xml:space="preserve"> record</w:t>
+      </w:r>
+      <w:r>
+        <w:t>.</w:t>
+      </w:r>
+    </w:p>
+    <w:p>
+      <w:pPr>
+        <w:pStyle w:val="ListParagraph"/>
+        <w:numPr>
+          <w:ilvl w:val="0"/>
+          <w:numId w:val="2"/>
+        </w:numPr>
+      </w:pPr>
+      <w:r>
+        <w:t>Each session can have several attendances and bookings.</w:t>
+      </w:r>
+    </w:p>
+    <w:p>
+      <w:pPr>
+        <w:pStyle w:val="ListParagraph"/>
+        <w:numPr>
+          <w:ilvl w:val="0"/>
+          <w:numId w:val="2"/>
+        </w:numPr>
+      </w:pPr>
+      <w:r>
+        <w:t xml:space="preserve">Each booking </w:t>
+      </w:r>
+      <w:r>
+        <w:t>and</w:t>
+      </w:r>
+      <w:r>
+        <w:t xml:space="preserve"> </w:t>
+      </w:r>
+      <w:r>
+        <w:t>attendance can only belong to one session.</w:t>
+      </w:r>
+    </w:p>
+    <w:p>
+      <w:pPr>
+        <w:pStyle w:val="ListParagraph"/>
+        <w:numPr>
+          <w:ilvl w:val="0"/>
+          <w:numId w:val="2"/>
+        </w:numPr>
+      </w:pPr>
+      <w:r>
+        <w:t>A course can only belong to one programme, but a programme can have several courses.</w:t>
+      </w:r>
+    </w:p>
+    <w:p>
+      <w:pPr>
+        <w:pStyle w:val="Heading1"/>
+      </w:pPr>
+      <w:bookmarkStart w:id="13" w:name="_Toc522915945"/>
+      <w:r>
+        <w:t>Decision issues</w:t>
+      </w:r>
+      <w:bookmarkEnd w:id="13"/>
+    </w:p>
+    <w:p>
+      <w:pPr>
+        <w:pStyle w:val="Heading2"/>
+      </w:pPr>
+      <w:bookmarkStart w:id="14" w:name="_Toc522915946"/>
+      <w:r>
+        <w:t>Separateness of Attendance and Booking</w:t>
+      </w:r>
+      <w:bookmarkEnd w:id="14"/>
+    </w:p>
+    <w:p>
+      <w:r>
+        <w:t>In t</w:t>
+      </w:r>
+      <w:r>
+        <w:t>he first design</w:t>
+      </w:r>
+      <w:r>
+        <w:t xml:space="preserve">, </w:t>
+      </w:r>
+      <w:proofErr w:type="gramStart"/>
+      <w:r>
+        <w:t>Booking</w:t>
+      </w:r>
+      <w:proofErr w:type="gramEnd"/>
+      <w:r>
+        <w:t xml:space="preserve"> entity records the time a student attending the booking session. If there is no attendance time record, then we can know the student is absent from the booking session, so no Attendance entity existed. However, because student can attend a session without booking, Attendance entity becomes necessary to record the attendance date and time without referring to a Booking entity.</w:t>
+      </w:r>
+    </w:p>
+    <w:p>
+      <w:pPr>
+        <w:pStyle w:val="Heading2"/>
+      </w:pPr>
+      <w:bookmarkStart w:id="15" w:name="_Toc522915947"/>
+      <w:r>
+        <w:lastRenderedPageBreak/>
+        <w:t>Using enrolment ID in Enrolment instead of using student ID and course ID</w:t>
+      </w:r>
+      <w:bookmarkEnd w:id="15"/>
+    </w:p>
+    <w:p>
+      <w:r>
+        <w:t xml:space="preserve">In the final stage of normalisation in previous session, it uses </w:t>
+      </w:r>
+      <w:r>
+        <w:t xml:space="preserve">student ID and course ID as composite primary key. However, a student may fail a course and enrol the same course again. </w:t>
+      </w:r>
+      <w:r>
+        <w:t>If student ID and course ID is the composite primary key, both old and new</w:t>
+      </w:r>
+      <w:r>
+        <w:t xml:space="preserve"> enrolment</w:t>
+      </w:r>
+      <w:r>
+        <w:t>s</w:t>
+      </w:r>
+      <w:r>
+        <w:t xml:space="preserve"> will have the same </w:t>
+      </w:r>
+      <w:r>
+        <w:t>primary key</w:t>
+      </w:r>
+      <w:r>
+        <w:t xml:space="preserve"> which creates duplicate data. Therefore, I use enrolment ID to prevent duplicate primary key for enrolment.</w:t>
+      </w:r>
+    </w:p>
+    <w:p>
+      <w:pPr>
+        <w:pStyle w:val="Heading2"/>
+      </w:pPr>
+      <w:bookmarkStart w:id="16" w:name="_Toc522915948"/>
+      <w:r>
+        <w:t>Using enrolment</w:t>
+      </w:r>
+      <w:r>
+        <w:t xml:space="preserve"> </w:t>
+      </w:r>
+      <w:r>
+        <w:t>ID and session</w:t>
+      </w:r>
+      <w:r>
+        <w:t xml:space="preserve"> </w:t>
+      </w:r>
+      <w:r>
+        <w:t>ID as composite primary key in Attendance instead of in Booking</w:t>
+      </w:r>
+      <w:bookmarkEnd w:id="16"/>
+    </w:p>
+    <w:p>
       <w:r>
         <w:t xml:space="preserve">Both Booking entity and Attendance can use enrolment ID and session ID as composite primary. </w:t>
       </w:r>
@@ -6059,10 +6527,7 @@
         <w:t xml:space="preserve"> key for </w:t>
       </w:r>
       <w:r>
-        <w:t>Attendance</w:t>
-      </w:r>
-      <w:r>
-        <w:t xml:space="preserve"> </w:t>
+        <w:t xml:space="preserve">Attendance </w:t>
       </w:r>
       <w:r>
         <w:t>is more convenient for</w:t>
@@ -6217,7 +6682,7 @@
         <w:bCs/>
         <w:noProof/>
       </w:rPr>
-      <w:t>4</w:t>
+      <w:t>5</w:t>
     </w:r>
     <w:r>
       <w:rPr>
@@ -6256,7 +6721,7 @@
         <w:bCs/>
         <w:noProof/>
       </w:rPr>
-      <w:t>4</w:t>
+      <w:t>5</w:t>
     </w:r>
     <w:r>
       <w:rPr>
@@ -6299,7 +6764,7 @@
   <w:abstractNum w:abstractNumId="0" w15:restartNumberingAfterBreak="0">
     <w:nsid w:val="22A558E0"/>
     <w:multiLevelType w:val="hybridMultilevel"/>
-    <w:tmpl w:val="A9884D00"/>
+    <w:tmpl w:val="8C16A524"/>
     <w:lvl w:ilvl="0" w:tplc="816EF862">
       <w:start w:val="1"/>
       <w:numFmt w:val="bullet"/>
@@ -6498,11 +6963,127 @@
       </w:pPr>
     </w:lvl>
   </w:abstractNum>
+  <w:abstractNum w:abstractNumId="2" w15:restartNumberingAfterBreak="0">
+    <w:nsid w:val="339E00A1"/>
+    <w:multiLevelType w:val="hybridMultilevel"/>
+    <w:tmpl w:val="7A28B78A"/>
+    <w:lvl w:ilvl="0" w:tplc="816EF862">
+      <w:start w:val="1"/>
+      <w:numFmt w:val="bullet"/>
+      <w:lvlText w:val=""/>
+      <w:lvlJc w:val="left"/>
+      <w:pPr>
+        <w:ind w:left="720" w:hanging="360"/>
+      </w:pPr>
+      <w:rPr>
+        <w:rFonts w:ascii="Symbol" w:eastAsiaTheme="minorEastAsia" w:hAnsi="Symbol" w:cstheme="minorBidi" w:hint="default"/>
+      </w:rPr>
+    </w:lvl>
+    <w:lvl w:ilvl="1" w:tplc="14090003" w:tentative="1">
+      <w:start w:val="1"/>
+      <w:numFmt w:val="bullet"/>
+      <w:lvlText w:val="o"/>
+      <w:lvlJc w:val="left"/>
+      <w:pPr>
+        <w:ind w:left="1440" w:hanging="360"/>
+      </w:pPr>
+      <w:rPr>
+        <w:rFonts w:ascii="Courier New" w:hAnsi="Courier New" w:cs="Courier New" w:hint="default"/>
+      </w:rPr>
+    </w:lvl>
+    <w:lvl w:ilvl="2" w:tplc="14090005" w:tentative="1">
+      <w:start w:val="1"/>
+      <w:numFmt w:val="bullet"/>
+      <w:lvlText w:val=""/>
+      <w:lvlJc w:val="left"/>
+      <w:pPr>
+        <w:ind w:left="2160" w:hanging="360"/>
+      </w:pPr>
+      <w:rPr>
+        <w:rFonts w:ascii="Wingdings" w:hAnsi="Wingdings" w:hint="default"/>
+      </w:rPr>
+    </w:lvl>
+    <w:lvl w:ilvl="3" w:tplc="14090001" w:tentative="1">
+      <w:start w:val="1"/>
+      <w:numFmt w:val="bullet"/>
+      <w:lvlText w:val=""/>
+      <w:lvlJc w:val="left"/>
+      <w:pPr>
+        <w:ind w:left="2880" w:hanging="360"/>
+      </w:pPr>
+      <w:rPr>
+        <w:rFonts w:ascii="Symbol" w:hAnsi="Symbol" w:hint="default"/>
+      </w:rPr>
+    </w:lvl>
+    <w:lvl w:ilvl="4" w:tplc="14090003" w:tentative="1">
+      <w:start w:val="1"/>
+      <w:numFmt w:val="bullet"/>
+      <w:lvlText w:val="o"/>
+      <w:lvlJc w:val="left"/>
+      <w:pPr>
+        <w:ind w:left="3600" w:hanging="360"/>
+      </w:pPr>
+      <w:rPr>
+        <w:rFonts w:ascii="Courier New" w:hAnsi="Courier New" w:cs="Courier New" w:hint="default"/>
+      </w:rPr>
+    </w:lvl>
+    <w:lvl w:ilvl="5" w:tplc="14090005" w:tentative="1">
+      <w:start w:val="1"/>
+      <w:numFmt w:val="bullet"/>
+      <w:lvlText w:val=""/>
+      <w:lvlJc w:val="left"/>
+      <w:pPr>
+        <w:ind w:left="4320" w:hanging="360"/>
+      </w:pPr>
+      <w:rPr>
+        <w:rFonts w:ascii="Wingdings" w:hAnsi="Wingdings" w:hint="default"/>
+      </w:rPr>
+    </w:lvl>
+    <w:lvl w:ilvl="6" w:tplc="14090001" w:tentative="1">
+      <w:start w:val="1"/>
+      <w:numFmt w:val="bullet"/>
+      <w:lvlText w:val=""/>
+      <w:lvlJc w:val="left"/>
+      <w:pPr>
+        <w:ind w:left="5040" w:hanging="360"/>
+      </w:pPr>
+      <w:rPr>
+        <w:rFonts w:ascii="Symbol" w:hAnsi="Symbol" w:hint="default"/>
+      </w:rPr>
+    </w:lvl>
+    <w:lvl w:ilvl="7" w:tplc="14090003" w:tentative="1">
+      <w:start w:val="1"/>
+      <w:numFmt w:val="bullet"/>
+      <w:lvlText w:val="o"/>
+      <w:lvlJc w:val="left"/>
+      <w:pPr>
+        <w:ind w:left="5760" w:hanging="360"/>
+      </w:pPr>
+      <w:rPr>
+        <w:rFonts w:ascii="Courier New" w:hAnsi="Courier New" w:cs="Courier New" w:hint="default"/>
+      </w:rPr>
+    </w:lvl>
+    <w:lvl w:ilvl="8" w:tplc="14090005" w:tentative="1">
+      <w:start w:val="1"/>
+      <w:numFmt w:val="bullet"/>
+      <w:lvlText w:val=""/>
+      <w:lvlJc w:val="left"/>
+      <w:pPr>
+        <w:ind w:left="6480" w:hanging="360"/>
+      </w:pPr>
+      <w:rPr>
+        <w:rFonts w:ascii="Wingdings" w:hAnsi="Wingdings" w:hint="default"/>
+      </w:rPr>
+    </w:lvl>
+  </w:abstractNum>
   <w:num w:numId="1">
     <w:abstractNumId w:val="1"/>
   </w:num>
   <w:num w:numId="2">
     <w:abstractNumId w:val="0"/>
+  </w:num>
+  <w:num w:numId="3">
+    <w:abstractNumId w:val="2"/>
   </w:num>
 </w:numbering>
 </file>
@@ -6630,6 +7211,7 @@
     <w:lsdException w:name="HTML Sample" w:semiHidden="1" w:unhideWhenUsed="1"/>
     <w:lsdException w:name="HTML Typewriter" w:semiHidden="1" w:unhideWhenUsed="1"/>
     <w:lsdException w:name="HTML Variable" w:semiHidden="1" w:unhideWhenUsed="1"/>
+    <w:lsdException w:name="Normal Table" w:semiHidden="1" w:unhideWhenUsed="1"/>
     <w:lsdException w:name="annotation subject" w:semiHidden="1" w:unhideWhenUsed="1"/>
     <w:lsdException w:name="No List" w:semiHidden="1" w:unhideWhenUsed="1"/>
     <w:lsdException w:name="Outline List 1" w:semiHidden="1" w:unhideWhenUsed="1"/>
@@ -6673,8 +7255,10 @@
     <w:lsdException w:name="Table Elegant" w:semiHidden="1" w:unhideWhenUsed="1"/>
     <w:lsdException w:name="Table Professional" w:semiHidden="1" w:unhideWhenUsed="1"/>
     <w:lsdException w:name="Table Subtle 1" w:semiHidden="1" w:unhideWhenUsed="1"/>
+    <w:lsdException w:name="Table Subtle 2" w:semiHidden="1" w:unhideWhenUsed="1"/>
     <w:lsdException w:name="Table Web 1" w:semiHidden="1" w:unhideWhenUsed="1"/>
     <w:lsdException w:name="Table Web 2" w:semiHidden="1" w:unhideWhenUsed="1"/>
+    <w:lsdException w:name="Table Web 3" w:semiHidden="1" w:unhideWhenUsed="1"/>
     <w:lsdException w:name="Balloon Text" w:semiHidden="1" w:unhideWhenUsed="1"/>
     <w:lsdException w:name="Table Grid" w:uiPriority="39"/>
     <w:lsdException w:name="Table Theme" w:semiHidden="1" w:unhideWhenUsed="1"/>
@@ -7305,8 +7889,10 @@
     <w:rsidRoot w:val="007C1B9C"/>
     <w:rsid w:val="00080C2B"/>
     <w:rsid w:val="007C1B9C"/>
+    <w:rsid w:val="008E071C"/>
     <w:rsid w:val="0096778D"/>
     <w:rsid w:val="00C64C7D"/>
+    <w:rsid w:val="00E92DF2"/>
   </w:rsids>
   <m:mathPr>
     <m:mathFont m:val="Cambria Math"/>
@@ -7452,6 +8038,7 @@
     <w:lsdException w:name="HTML Sample" w:semiHidden="1" w:unhideWhenUsed="1"/>
     <w:lsdException w:name="HTML Typewriter" w:semiHidden="1" w:unhideWhenUsed="1"/>
     <w:lsdException w:name="HTML Variable" w:semiHidden="1" w:unhideWhenUsed="1"/>
+    <w:lsdException w:name="Normal Table" w:semiHidden="1" w:unhideWhenUsed="1"/>
     <w:lsdException w:name="annotation subject" w:semiHidden="1" w:unhideWhenUsed="1"/>
     <w:lsdException w:name="No List" w:semiHidden="1" w:unhideWhenUsed="1"/>
     <w:lsdException w:name="Outline List 1" w:semiHidden="1" w:unhideWhenUsed="1"/>
@@ -7495,8 +8082,10 @@
     <w:lsdException w:name="Table Elegant" w:semiHidden="1" w:unhideWhenUsed="1"/>
     <w:lsdException w:name="Table Professional" w:semiHidden="1" w:unhideWhenUsed="1"/>
     <w:lsdException w:name="Table Subtle 1" w:semiHidden="1" w:unhideWhenUsed="1"/>
+    <w:lsdException w:name="Table Subtle 2" w:semiHidden="1" w:unhideWhenUsed="1"/>
     <w:lsdException w:name="Table Web 1" w:semiHidden="1" w:unhideWhenUsed="1"/>
     <w:lsdException w:name="Table Web 2" w:semiHidden="1" w:unhideWhenUsed="1"/>
+    <w:lsdException w:name="Table Web 3" w:semiHidden="1" w:unhideWhenUsed="1"/>
     <w:lsdException w:name="Balloon Text" w:semiHidden="1" w:unhideWhenUsed="1"/>
     <w:lsdException w:name="Table Grid" w:uiPriority="39"/>
     <w:lsdException w:name="Table Theme" w:semiHidden="1" w:unhideWhenUsed="1"/>
@@ -8090,7 +8679,7 @@
 </file>
 
 <file path=customXml/itemProps2.xml><?xml version="1.0" encoding="utf-8"?>
-<ds:datastoreItem xmlns:ds="http://schemas.openxmlformats.org/officeDocument/2006/customXml" ds:itemID="{13832F68-A7DB-4D38-89F7-F786CFB13230}">
+<ds:datastoreItem xmlns:ds="http://schemas.openxmlformats.org/officeDocument/2006/customXml" ds:itemID="{7824E62E-DF38-431F-ABD8-CD528323D467}">
   <ds:schemaRefs>
     <ds:schemaRef ds:uri="http://schemas.openxmlformats.org/officeDocument/2006/bibliography"/>
   </ds:schemaRefs>

</xml_diff>